<commit_message>
Aggiornamento al nuovo converter
</commit_message>
<xml_diff>
--- a/modello.docx
+++ b/modello.docx
@@ -32,6 +32,14 @@
         </w:rPr>
         <w:t>………………………</w:t>
       </w:r>
+      <w:r>
+        <w:rPr>
+          <w:rFonts w:asciiTheme="majorHAnsi" w:eastAsia="BatangChe" w:hAnsiTheme="majorHAnsi" w:cs="Batang-WinCharSetFFFF-H2"/>
+          <w:sz w:val="24"/>
+          <w:szCs w:val="24"/>
+        </w:rPr>
+        <w:t>……………………</w:t>
+      </w:r>
       <w:proofErr w:type="spellEnd"/>
       <w:r>
         <w:rPr>
@@ -39,39 +47,117 @@
           <w:sz w:val="24"/>
           <w:szCs w:val="24"/>
         </w:rPr>
+        <w:t>..</w:t>
+      </w:r>
+    </w:p>
+    <w:p>
+      <w:pPr>
+        <w:autoSpaceDE w:val="0"/>
+        <w:autoSpaceDN w:val="0"/>
+        <w:adjustRightInd w:val="0"/>
+        <w:spacing w:after="0" w:line="240" w:lineRule="auto"/>
+        <w:jc w:val="right"/>
+        <w:rPr>
+          <w:rFonts w:asciiTheme="majorHAnsi" w:eastAsia="BatangChe" w:hAnsiTheme="majorHAnsi" w:cs="Batang-WinCharSetFFFF-H2"/>
+          <w:sz w:val="24"/>
+          <w:szCs w:val="24"/>
+        </w:rPr>
+      </w:pPr>
+    </w:p>
+    <w:p>
+      <w:pPr>
+        <w:jc w:val="right"/>
+        <w:rPr>
+          <w:rFonts w:asciiTheme="majorHAnsi" w:eastAsia="BatangChe" w:hAnsiTheme="majorHAnsi" w:cs="Batang-WinCharSetFFFF-H2"/>
+          <w:sz w:val="24"/>
+          <w:szCs w:val="24"/>
+        </w:rPr>
+      </w:pPr>
+      <w:r>
+        <w:rPr>
+          <w:rFonts w:asciiTheme="majorHAnsi" w:eastAsia="BatangChe" w:hAnsiTheme="majorHAnsi" w:cs="Batang-WinCharSetFFFF-H2"/>
+          <w:sz w:val="24"/>
+          <w:szCs w:val="24"/>
+        </w:rPr>
+        <w:t xml:space="preserve">Ufficio </w:t>
+      </w:r>
+      <w:proofErr w:type="spellStart"/>
+      <w:r>
+        <w:rPr>
+          <w:rFonts w:asciiTheme="majorHAnsi" w:eastAsia="BatangChe" w:hAnsiTheme="majorHAnsi" w:cs="Batang-WinCharSetFFFF-H2"/>
+          <w:sz w:val="24"/>
+          <w:szCs w:val="24"/>
+        </w:rPr>
+        <w:t>………………………</w:t>
+      </w:r>
+      <w:r>
+        <w:rPr>
+          <w:rFonts w:asciiTheme="majorHAnsi" w:eastAsia="BatangChe" w:hAnsiTheme="majorHAnsi" w:cs="Batang-WinCharSetFFFF-H2"/>
+          <w:sz w:val="24"/>
+          <w:szCs w:val="24"/>
+        </w:rPr>
+        <w:t>……………………</w:t>
+      </w:r>
+      <w:proofErr w:type="spellEnd"/>
+      <w:r>
+        <w:rPr>
+          <w:rFonts w:asciiTheme="majorHAnsi" w:eastAsia="BatangChe" w:hAnsiTheme="majorHAnsi" w:cs="Batang-WinCharSetFFFF-H2"/>
+          <w:sz w:val="24"/>
+          <w:szCs w:val="24"/>
+        </w:rPr>
+        <w:t>..</w:t>
+      </w:r>
+    </w:p>
+    <w:p>
+      <w:pPr>
+        <w:jc w:val="right"/>
+        <w:rPr>
+          <w:rFonts w:asciiTheme="majorHAnsi" w:eastAsia="BatangChe" w:hAnsiTheme="majorHAnsi"/>
+          <w:sz w:val="24"/>
+          <w:szCs w:val="24"/>
+        </w:rPr>
+      </w:pPr>
+      <w:r>
+        <w:rPr>
+          <w:rFonts w:asciiTheme="majorHAnsi" w:eastAsia="BatangChe" w:hAnsiTheme="majorHAnsi" w:cs="Batang-WinCharSetFFFF-H2"/>
+          <w:sz w:val="24"/>
+          <w:szCs w:val="24"/>
+        </w:rPr>
+        <w:t xml:space="preserve">Al </w:t>
+      </w:r>
+      <w:proofErr w:type="spellStart"/>
+      <w:r>
+        <w:rPr>
+          <w:rFonts w:asciiTheme="majorHAnsi" w:eastAsia="BatangChe" w:hAnsiTheme="majorHAnsi" w:cs="Batang-WinCharSetFFFF-H2"/>
+          <w:sz w:val="24"/>
+          <w:szCs w:val="24"/>
+        </w:rPr>
+        <w:t>resp</w:t>
+      </w:r>
+      <w:proofErr w:type="spellEnd"/>
+      <w:r>
+        <w:rPr>
+          <w:rFonts w:asciiTheme="majorHAnsi" w:eastAsia="BatangChe" w:hAnsiTheme="majorHAnsi" w:cs="Batang-WinCharSetFFFF-H2"/>
+          <w:sz w:val="24"/>
+          <w:szCs w:val="24"/>
+        </w:rPr>
         <w:t>.</w:t>
       </w:r>
-    </w:p>
-    <w:p>
-      <w:pPr>
-        <w:autoSpaceDE w:val="0"/>
-        <w:autoSpaceDN w:val="0"/>
-        <w:adjustRightInd w:val="0"/>
-        <w:spacing w:after="0" w:line="240" w:lineRule="auto"/>
-        <w:jc w:val="right"/>
-        <w:rPr>
-          <w:rFonts w:asciiTheme="majorHAnsi" w:eastAsia="BatangChe" w:hAnsiTheme="majorHAnsi" w:cs="Batang-WinCharSetFFFF-H2"/>
-          <w:sz w:val="24"/>
-          <w:szCs w:val="24"/>
-        </w:rPr>
-      </w:pPr>
-    </w:p>
-    <w:p>
-      <w:pPr>
-        <w:jc w:val="right"/>
-        <w:rPr>
-          <w:rFonts w:asciiTheme="majorHAnsi" w:eastAsia="BatangChe" w:hAnsiTheme="majorHAnsi" w:cs="Batang-WinCharSetFFFF-H2"/>
-          <w:sz w:val="24"/>
-          <w:szCs w:val="24"/>
-        </w:rPr>
-      </w:pPr>
-      <w:r>
-        <w:rPr>
-          <w:rFonts w:asciiTheme="majorHAnsi" w:eastAsia="BatangChe" w:hAnsiTheme="majorHAnsi" w:cs="Batang-WinCharSetFFFF-H2"/>
-          <w:sz w:val="24"/>
-          <w:szCs w:val="24"/>
-        </w:rPr>
-        <w:t xml:space="preserve">Ufficio </w:t>
+      <w:r>
+        <w:rPr>
+          <w:rFonts w:asciiTheme="majorHAnsi" w:eastAsia="BatangChe" w:hAnsiTheme="majorHAnsi" w:cs="Batang-WinCharSetFFFF-H2"/>
+          <w:sz w:val="24"/>
+          <w:szCs w:val="24"/>
+        </w:rPr>
+        <w:t xml:space="preserve"> del S</w:t>
+      </w:r>
+      <w:r>
+        <w:rPr>
+          <w:rFonts w:asciiTheme="majorHAnsi" w:eastAsia="BatangChe" w:hAnsiTheme="majorHAnsi" w:cs="Batang-WinCharSetFFFF-H2"/>
+          <w:sz w:val="24"/>
+          <w:szCs w:val="24"/>
+        </w:rPr>
+        <w:t xml:space="preserve">ervizio </w:t>
       </w:r>
       <w:proofErr w:type="spellStart"/>
       <w:r>
@@ -82,6 +168,14 @@
         </w:rPr>
         <w:t>………………………</w:t>
       </w:r>
+      <w:r>
+        <w:rPr>
+          <w:rFonts w:asciiTheme="majorHAnsi" w:eastAsia="BatangChe" w:hAnsiTheme="majorHAnsi" w:cs="Batang-WinCharSetFFFF-H2"/>
+          <w:sz w:val="24"/>
+          <w:szCs w:val="24"/>
+        </w:rPr>
+        <w:t>……………………</w:t>
+      </w:r>
       <w:proofErr w:type="spellEnd"/>
       <w:r>
         <w:rPr>
@@ -89,25 +183,37 @@
           <w:sz w:val="24"/>
           <w:szCs w:val="24"/>
         </w:rPr>
-        <w:t>.</w:t>
-      </w:r>
-    </w:p>
-    <w:p>
-      <w:pPr>
-        <w:jc w:val="right"/>
+        <w:t>..</w:t>
+      </w:r>
+    </w:p>
+    <w:p>
+      <w:pPr>
         <w:rPr>
           <w:rFonts w:asciiTheme="majorHAnsi" w:eastAsia="BatangChe" w:hAnsiTheme="majorHAnsi"/>
           <w:sz w:val="24"/>
           <w:szCs w:val="24"/>
         </w:rPr>
       </w:pPr>
-      <w:r>
-        <w:rPr>
-          <w:rFonts w:asciiTheme="majorHAnsi" w:eastAsia="BatangChe" w:hAnsiTheme="majorHAnsi" w:cs="Batang-WinCharSetFFFF-H2"/>
-          <w:sz w:val="24"/>
-          <w:szCs w:val="24"/>
-        </w:rPr>
-        <w:t xml:space="preserve">Al </w:t>
+    </w:p>
+    <w:p>
+      <w:pPr>
+        <w:autoSpaceDE w:val="0"/>
+        <w:autoSpaceDN w:val="0"/>
+        <w:adjustRightInd w:val="0"/>
+        <w:spacing w:after="0" w:line="240" w:lineRule="auto"/>
+        <w:rPr>
+          <w:rFonts w:asciiTheme="majorHAnsi" w:eastAsia="BatangChe" w:hAnsiTheme="majorHAnsi" w:cs="Batang-WinCharSetFFFF-H2"/>
+          <w:sz w:val="24"/>
+          <w:szCs w:val="24"/>
+        </w:rPr>
+      </w:pPr>
+      <w:r>
+        <w:rPr>
+          <w:rFonts w:asciiTheme="majorHAnsi" w:eastAsia="BatangChe" w:hAnsiTheme="majorHAnsi" w:cs="Batang-WinCharSetFFFF-H2"/>
+          <w:sz w:val="24"/>
+          <w:szCs w:val="24"/>
+        </w:rPr>
+        <w:t xml:space="preserve">Oggetto: richiesta di accesso civico ai sensi del </w:t>
       </w:r>
       <w:proofErr w:type="spellStart"/>
       <w:r>
@@ -116,7 +222,7 @@
           <w:sz w:val="24"/>
           <w:szCs w:val="24"/>
         </w:rPr>
-        <w:t>resp</w:t>
+        <w:t>Dlgs</w:t>
       </w:r>
       <w:proofErr w:type="spellEnd"/>
       <w:r>
@@ -125,23 +231,66 @@
           <w:sz w:val="24"/>
           <w:szCs w:val="24"/>
         </w:rPr>
-        <w:t>.</w:t>
-      </w:r>
-      <w:r>
-        <w:rPr>
-          <w:rFonts w:asciiTheme="majorHAnsi" w:eastAsia="BatangChe" w:hAnsiTheme="majorHAnsi" w:cs="Batang-WinCharSetFFFF-H2"/>
-          <w:sz w:val="24"/>
-          <w:szCs w:val="24"/>
-        </w:rPr>
-        <w:t xml:space="preserve"> del S</w:t>
-      </w:r>
-      <w:r>
-        <w:rPr>
-          <w:rFonts w:asciiTheme="majorHAnsi" w:eastAsia="BatangChe" w:hAnsiTheme="majorHAnsi" w:cs="Batang-WinCharSetFFFF-H2"/>
-          <w:sz w:val="24"/>
-          <w:szCs w:val="24"/>
-        </w:rPr>
-        <w:t xml:space="preserve">ervizio </w:t>
+        <w:t xml:space="preserve"> 33/2013.</w:t>
+      </w:r>
+    </w:p>
+    <w:p>
+      <w:pPr>
+        <w:autoSpaceDE w:val="0"/>
+        <w:autoSpaceDN w:val="0"/>
+        <w:adjustRightInd w:val="0"/>
+        <w:spacing w:after="0" w:line="240" w:lineRule="auto"/>
+        <w:rPr>
+          <w:rFonts w:asciiTheme="majorHAnsi" w:eastAsia="BatangChe" w:hAnsiTheme="majorHAnsi" w:cs="Batang-WinCharSetFFFF-H2"/>
+          <w:sz w:val="24"/>
+          <w:szCs w:val="24"/>
+        </w:rPr>
+      </w:pPr>
+    </w:p>
+    <w:p>
+      <w:pPr>
+        <w:autoSpaceDE w:val="0"/>
+        <w:autoSpaceDN w:val="0"/>
+        <w:adjustRightInd w:val="0"/>
+        <w:spacing w:after="0" w:line="240" w:lineRule="auto"/>
+        <w:jc w:val="both"/>
+        <w:rPr>
+          <w:rFonts w:asciiTheme="majorHAnsi" w:eastAsia="BatangChe" w:hAnsiTheme="majorHAnsi" w:cs="Batang-WinCharSetFFFF-H2"/>
+          <w:sz w:val="24"/>
+          <w:szCs w:val="24"/>
+        </w:rPr>
+      </w:pPr>
+      <w:r>
+        <w:rPr>
+          <w:rFonts w:asciiTheme="majorHAnsi" w:eastAsia="BatangChe" w:hAnsiTheme="majorHAnsi" w:cs="Batang-WinCharSetFFFF-H2"/>
+          <w:sz w:val="24"/>
+          <w:szCs w:val="24"/>
+        </w:rPr>
+        <w:t>Il/la</w:t>
+      </w:r>
+      <w:r>
+        <w:rPr>
+          <w:rFonts w:asciiTheme="majorHAnsi" w:eastAsia="BatangChe" w:hAnsiTheme="majorHAnsi" w:cs="Batang-WinCharSetFFFF-H2"/>
+          <w:sz w:val="24"/>
+          <w:szCs w:val="24"/>
+        </w:rPr>
+        <w:t xml:space="preserve"> sottoscritto</w:t>
+      </w:r>
+      <w:r>
+        <w:rPr>
+          <w:rFonts w:asciiTheme="majorHAnsi" w:eastAsia="BatangChe" w:hAnsiTheme="majorHAnsi" w:cs="Batang-WinCharSetFFFF-H2"/>
+          <w:sz w:val="24"/>
+          <w:szCs w:val="24"/>
+        </w:rPr>
+        <w:t>/a</w:t>
+      </w:r>
+      <w:r>
+        <w:rPr>
+          <w:rFonts w:asciiTheme="majorHAnsi" w:eastAsia="BatangChe" w:hAnsiTheme="majorHAnsi" w:cs="Batang-WinCharSetFFFF-H2"/>
+          <w:sz w:val="24"/>
+          <w:szCs w:val="24"/>
+        </w:rPr>
+        <w:t xml:space="preserve"> </w:t>
       </w:r>
       <w:proofErr w:type="spellStart"/>
       <w:r>
@@ -150,15 +299,147 @@
           <w:sz w:val="24"/>
           <w:szCs w:val="24"/>
         </w:rPr>
-        <w:t>……………</w:t>
-      </w:r>
-      <w:r>
-        <w:rPr>
-          <w:rFonts w:asciiTheme="majorHAnsi" w:eastAsia="BatangChe" w:hAnsiTheme="majorHAnsi" w:cs="Batang-WinCharSetFFFF-H2"/>
-          <w:sz w:val="24"/>
-          <w:szCs w:val="24"/>
-        </w:rPr>
-        <w:t>….</w:t>
+        <w:t>………….</w:t>
+      </w:r>
+      <w:r>
+        <w:rPr>
+          <w:rFonts w:asciiTheme="majorHAnsi" w:eastAsia="BatangChe" w:hAnsiTheme="majorHAnsi" w:cs="Batang-WinCharSetFFFF-H2"/>
+          <w:sz w:val="24"/>
+          <w:szCs w:val="24"/>
+        </w:rPr>
+        <w:t>…………………………………</w:t>
+      </w:r>
+      <w:proofErr w:type="spellEnd"/>
+      <w:r>
+        <w:rPr>
+          <w:rFonts w:asciiTheme="majorHAnsi" w:eastAsia="BatangChe" w:hAnsiTheme="majorHAnsi" w:cs="Batang-WinCharSetFFFF-H2"/>
+          <w:sz w:val="24"/>
+          <w:szCs w:val="24"/>
+        </w:rPr>
+        <w:t>, nato</w:t>
+      </w:r>
+      <w:r>
+        <w:rPr>
+          <w:rFonts w:asciiTheme="majorHAnsi" w:eastAsia="BatangChe" w:hAnsiTheme="majorHAnsi" w:cs="Batang-WinCharSetFFFF-H2"/>
+          <w:sz w:val="24"/>
+          <w:szCs w:val="24"/>
+        </w:rPr>
+        <w:t>/a</w:t>
+      </w:r>
+      <w:r>
+        <w:rPr>
+          <w:rFonts w:asciiTheme="majorHAnsi" w:eastAsia="BatangChe" w:hAnsiTheme="majorHAnsi" w:cs="Batang-WinCharSetFFFF-H2"/>
+          <w:sz w:val="24"/>
+          <w:szCs w:val="24"/>
+        </w:rPr>
+        <w:t xml:space="preserve"> </w:t>
+      </w:r>
+      <w:r>
+        <w:rPr>
+          <w:rFonts w:asciiTheme="majorHAnsi" w:eastAsia="BatangChe" w:hAnsiTheme="majorHAnsi" w:cs="Batang-WinCharSetFFFF-H2"/>
+          <w:sz w:val="24"/>
+          <w:szCs w:val="24"/>
+        </w:rPr>
+        <w:t>a</w:t>
+      </w:r>
+      <w:r>
+        <w:rPr>
+          <w:rFonts w:asciiTheme="majorHAnsi" w:eastAsia="BatangChe" w:hAnsiTheme="majorHAnsi" w:cs="Batang-WinCharSetFFFF-H2"/>
+          <w:sz w:val="24"/>
+          <w:szCs w:val="24"/>
+        </w:rPr>
+        <w:t xml:space="preserve"> </w:t>
+      </w:r>
+      <w:proofErr w:type="spellStart"/>
+      <w:r>
+        <w:rPr>
+          <w:rFonts w:asciiTheme="majorHAnsi" w:eastAsia="BatangChe" w:hAnsiTheme="majorHAnsi" w:cs="Batang-WinCharSetFFFF-H2"/>
+          <w:sz w:val="24"/>
+          <w:szCs w:val="24"/>
+        </w:rPr>
+        <w:t>………….</w:t>
+      </w:r>
+      <w:r>
+        <w:rPr>
+          <w:rFonts w:asciiTheme="majorHAnsi" w:eastAsia="BatangChe" w:hAnsiTheme="majorHAnsi" w:cs="Batang-WinCharSetFFFF-H2"/>
+          <w:sz w:val="24"/>
+          <w:szCs w:val="24"/>
+        </w:rPr>
+        <w:t>…………………….</w:t>
+      </w:r>
+      <w:proofErr w:type="spellEnd"/>
+      <w:r>
+        <w:rPr>
+          <w:rFonts w:asciiTheme="majorHAnsi" w:eastAsia="BatangChe" w:hAnsiTheme="majorHAnsi" w:cs="Batang-WinCharSetFFFF-H2"/>
+          <w:sz w:val="24"/>
+          <w:szCs w:val="24"/>
+        </w:rPr>
+        <w:t xml:space="preserve"> </w:t>
+      </w:r>
+      <w:r>
+        <w:rPr>
+          <w:rFonts w:asciiTheme="majorHAnsi" w:eastAsia="BatangChe" w:hAnsiTheme="majorHAnsi" w:cs="Batang-WinCharSetFFFF-H2"/>
+          <w:sz w:val="24"/>
+          <w:szCs w:val="24"/>
+        </w:rPr>
+        <w:t xml:space="preserve">il </w:t>
+      </w:r>
+      <w:r>
+        <w:rPr>
+          <w:rFonts w:asciiTheme="majorHAnsi" w:eastAsia="BatangChe" w:hAnsiTheme="majorHAnsi" w:cs="Batang-WinCharSetFFFF-H2"/>
+          <w:sz w:val="24"/>
+          <w:szCs w:val="24"/>
+        </w:rPr>
+        <w:t>__/__/____</w:t>
+      </w:r>
+      <w:r>
+        <w:rPr>
+          <w:rFonts w:asciiTheme="majorHAnsi" w:eastAsia="BatangChe" w:hAnsiTheme="majorHAnsi" w:cs="Batang-WinCharSetFFFF-H2"/>
+          <w:sz w:val="24"/>
+          <w:szCs w:val="24"/>
+        </w:rPr>
+        <w:t xml:space="preserve"> </w:t>
+      </w:r>
+      <w:r>
+        <w:rPr>
+          <w:rFonts w:asciiTheme="majorHAnsi" w:eastAsia="BatangChe" w:hAnsiTheme="majorHAnsi" w:cs="Batang-WinCharSetFFFF-H2"/>
+          <w:sz w:val="24"/>
+          <w:szCs w:val="24"/>
+        </w:rPr>
+        <w:t xml:space="preserve">e </w:t>
+      </w:r>
+      <w:r>
+        <w:rPr>
+          <w:rFonts w:asciiTheme="majorHAnsi" w:eastAsia="BatangChe" w:hAnsiTheme="majorHAnsi" w:cs="Batang-WinCharSetFFFF-H2"/>
+          <w:sz w:val="24"/>
+          <w:szCs w:val="24"/>
+        </w:rPr>
+        <w:t>residente</w:t>
+      </w:r>
+      <w:r>
+        <w:rPr>
+          <w:rFonts w:asciiTheme="majorHAnsi" w:eastAsia="BatangChe" w:hAnsiTheme="majorHAnsi" w:cs="Batang-WinCharSetFFFF-H2"/>
+          <w:sz w:val="24"/>
+          <w:szCs w:val="24"/>
+        </w:rPr>
+        <w:t xml:space="preserve"> in </w:t>
+      </w:r>
+      <w:proofErr w:type="spellStart"/>
+      <w:r>
+        <w:rPr>
+          <w:rFonts w:asciiTheme="majorHAnsi" w:eastAsia="BatangChe" w:hAnsiTheme="majorHAnsi" w:cs="Batang-WinCharSetFFFF-H2"/>
+          <w:sz w:val="24"/>
+          <w:szCs w:val="24"/>
+        </w:rPr>
+        <w:t>……….</w:t>
+      </w:r>
+      <w:r>
+        <w:rPr>
+          <w:rFonts w:asciiTheme="majorHAnsi" w:eastAsia="BatangChe" w:hAnsiTheme="majorHAnsi" w:cs="Batang-WinCharSetFFFF-H2"/>
+          <w:sz w:val="24"/>
+          <w:szCs w:val="24"/>
+        </w:rPr>
+        <w:t>……………………………………</w:t>
       </w:r>
       <w:r>
         <w:rPr>
@@ -168,36 +449,38 @@
         </w:rPr>
         <w:t>………</w:t>
       </w:r>
+      <w:r>
+        <w:rPr>
+          <w:rFonts w:asciiTheme="majorHAnsi" w:eastAsia="BatangChe" w:hAnsiTheme="majorHAnsi" w:cs="Batang-WinCharSetFFFF-H2"/>
+          <w:sz w:val="24"/>
+          <w:szCs w:val="24"/>
+        </w:rPr>
+        <w:t>…</w:t>
+      </w:r>
       <w:proofErr w:type="spellEnd"/>
-    </w:p>
-    <w:p>
-      <w:pPr>
-        <w:rPr>
-          <w:rFonts w:asciiTheme="majorHAnsi" w:eastAsia="BatangChe" w:hAnsiTheme="majorHAnsi"/>
-          <w:sz w:val="24"/>
-          <w:szCs w:val="24"/>
-        </w:rPr>
-      </w:pPr>
-    </w:p>
-    <w:p>
-      <w:pPr>
-        <w:autoSpaceDE w:val="0"/>
-        <w:autoSpaceDN w:val="0"/>
-        <w:adjustRightInd w:val="0"/>
-        <w:spacing w:after="0" w:line="240" w:lineRule="auto"/>
-        <w:rPr>
-          <w:rFonts w:asciiTheme="majorHAnsi" w:eastAsia="BatangChe" w:hAnsiTheme="majorHAnsi" w:cs="Batang-WinCharSetFFFF-H2"/>
-          <w:sz w:val="24"/>
-          <w:szCs w:val="24"/>
-        </w:rPr>
-      </w:pPr>
-      <w:r>
-        <w:rPr>
-          <w:rFonts w:asciiTheme="majorHAnsi" w:eastAsia="BatangChe" w:hAnsiTheme="majorHAnsi" w:cs="Batang-WinCharSetFFFF-H2"/>
-          <w:sz w:val="24"/>
-          <w:szCs w:val="24"/>
-        </w:rPr>
-        <w:t xml:space="preserve">Oggetto: richiesta di accesso civico ai sensi del </w:t>
+      <w:r>
+        <w:rPr>
+          <w:rFonts w:asciiTheme="majorHAnsi" w:eastAsia="BatangChe" w:hAnsiTheme="majorHAnsi" w:cs="Batang-WinCharSetFFFF-H2"/>
+          <w:sz w:val="24"/>
+          <w:szCs w:val="24"/>
+        </w:rPr>
+        <w:t>..</w:t>
+      </w:r>
+      <w:r>
+        <w:rPr>
+          <w:rFonts w:asciiTheme="majorHAnsi" w:eastAsia="BatangChe" w:hAnsiTheme="majorHAnsi" w:cs="Batang-WinCharSetFFFF-H2"/>
+          <w:sz w:val="24"/>
+          <w:szCs w:val="24"/>
+        </w:rPr>
+        <w:t xml:space="preserve"> </w:t>
+      </w:r>
+      <w:r>
+        <w:rPr>
+          <w:rFonts w:asciiTheme="majorHAnsi" w:eastAsia="BatangChe" w:hAnsiTheme="majorHAnsi" w:cs="Batang-WinCharSetFFFF-H2"/>
+          <w:sz w:val="24"/>
+          <w:szCs w:val="24"/>
+        </w:rPr>
+        <w:t xml:space="preserve">nel Comune di </w:t>
       </w:r>
       <w:proofErr w:type="spellStart"/>
       <w:r>
@@ -206,7 +489,15 @@
           <w:sz w:val="24"/>
           <w:szCs w:val="24"/>
         </w:rPr>
-        <w:t>Dlgs</w:t>
+        <w:t>…….</w:t>
+      </w:r>
+      <w:r>
+        <w:rPr>
+          <w:rFonts w:asciiTheme="majorHAnsi" w:eastAsia="BatangChe" w:hAnsiTheme="majorHAnsi" w:cs="Batang-WinCharSetFFFF-H2"/>
+          <w:sz w:val="24"/>
+          <w:szCs w:val="24"/>
+        </w:rPr>
+        <w:t>………………………………</w:t>
       </w:r>
       <w:proofErr w:type="spellEnd"/>
       <w:r>
@@ -215,66 +506,7 @@
           <w:sz w:val="24"/>
           <w:szCs w:val="24"/>
         </w:rPr>
-        <w:t xml:space="preserve"> 33/2013.</w:t>
-      </w:r>
-    </w:p>
-    <w:p>
-      <w:pPr>
-        <w:autoSpaceDE w:val="0"/>
-        <w:autoSpaceDN w:val="0"/>
-        <w:adjustRightInd w:val="0"/>
-        <w:spacing w:after="0" w:line="240" w:lineRule="auto"/>
-        <w:rPr>
-          <w:rFonts w:asciiTheme="majorHAnsi" w:eastAsia="BatangChe" w:hAnsiTheme="majorHAnsi" w:cs="Batang-WinCharSetFFFF-H2"/>
-          <w:sz w:val="24"/>
-          <w:szCs w:val="24"/>
-        </w:rPr>
-      </w:pPr>
-    </w:p>
-    <w:p>
-      <w:pPr>
-        <w:autoSpaceDE w:val="0"/>
-        <w:autoSpaceDN w:val="0"/>
-        <w:adjustRightInd w:val="0"/>
-        <w:spacing w:after="0" w:line="240" w:lineRule="auto"/>
-        <w:jc w:val="both"/>
-        <w:rPr>
-          <w:rFonts w:asciiTheme="majorHAnsi" w:eastAsia="BatangChe" w:hAnsiTheme="majorHAnsi" w:cs="Batang-WinCharSetFFFF-H2"/>
-          <w:sz w:val="24"/>
-          <w:szCs w:val="24"/>
-        </w:rPr>
-      </w:pPr>
-      <w:r>
-        <w:rPr>
-          <w:rFonts w:asciiTheme="majorHAnsi" w:eastAsia="BatangChe" w:hAnsiTheme="majorHAnsi" w:cs="Batang-WinCharSetFFFF-H2"/>
-          <w:sz w:val="24"/>
-          <w:szCs w:val="24"/>
-        </w:rPr>
-        <w:t>Il/la</w:t>
-      </w:r>
-      <w:r>
-        <w:rPr>
-          <w:rFonts w:asciiTheme="majorHAnsi" w:eastAsia="BatangChe" w:hAnsiTheme="majorHAnsi" w:cs="Batang-WinCharSetFFFF-H2"/>
-          <w:sz w:val="24"/>
-          <w:szCs w:val="24"/>
-        </w:rPr>
-        <w:t xml:space="preserve"> sottoscritto</w:t>
-      </w:r>
-      <w:r>
-        <w:rPr>
-          <w:rFonts w:asciiTheme="majorHAnsi" w:eastAsia="BatangChe" w:hAnsiTheme="majorHAnsi" w:cs="Batang-WinCharSetFFFF-H2"/>
-          <w:sz w:val="24"/>
-          <w:szCs w:val="24"/>
-        </w:rPr>
-        <w:t>/a</w:t>
-      </w:r>
-      <w:r>
-        <w:rPr>
-          <w:rFonts w:asciiTheme="majorHAnsi" w:eastAsia="BatangChe" w:hAnsiTheme="majorHAnsi" w:cs="Batang-WinCharSetFFFF-H2"/>
-          <w:sz w:val="24"/>
-          <w:szCs w:val="24"/>
-        </w:rPr>
-        <w:t xml:space="preserve"> </w:t>
+        <w:t xml:space="preserve"> CAP </w:t>
       </w:r>
       <w:proofErr w:type="spellStart"/>
       <w:r>
@@ -283,15 +515,7 @@
           <w:sz w:val="24"/>
           <w:szCs w:val="24"/>
         </w:rPr>
-        <w:t>………….</w:t>
-      </w:r>
-      <w:r>
-        <w:rPr>
-          <w:rFonts w:asciiTheme="majorHAnsi" w:eastAsia="BatangChe" w:hAnsiTheme="majorHAnsi" w:cs="Batang-WinCharSetFFFF-H2"/>
-          <w:sz w:val="24"/>
-          <w:szCs w:val="24"/>
-        </w:rPr>
-        <w:t>…………………………………</w:t>
+        <w:t>…………</w:t>
       </w:r>
       <w:proofErr w:type="spellEnd"/>
       <w:r>
@@ -300,130 +524,6 @@
           <w:sz w:val="24"/>
           <w:szCs w:val="24"/>
         </w:rPr>
-        <w:t>, nato</w:t>
-      </w:r>
-      <w:r>
-        <w:rPr>
-          <w:rFonts w:asciiTheme="majorHAnsi" w:eastAsia="BatangChe" w:hAnsiTheme="majorHAnsi" w:cs="Batang-WinCharSetFFFF-H2"/>
-          <w:sz w:val="24"/>
-          <w:szCs w:val="24"/>
-        </w:rPr>
-        <w:t>/a</w:t>
-      </w:r>
-      <w:r>
-        <w:rPr>
-          <w:rFonts w:asciiTheme="majorHAnsi" w:eastAsia="BatangChe" w:hAnsiTheme="majorHAnsi" w:cs="Batang-WinCharSetFFFF-H2"/>
-          <w:sz w:val="24"/>
-          <w:szCs w:val="24"/>
-        </w:rPr>
-        <w:t xml:space="preserve"> </w:t>
-      </w:r>
-      <w:r>
-        <w:rPr>
-          <w:rFonts w:asciiTheme="majorHAnsi" w:eastAsia="BatangChe" w:hAnsiTheme="majorHAnsi" w:cs="Batang-WinCharSetFFFF-H2"/>
-          <w:sz w:val="24"/>
-          <w:szCs w:val="24"/>
-        </w:rPr>
-        <w:t xml:space="preserve">a </w:t>
-      </w:r>
-      <w:proofErr w:type="spellStart"/>
-      <w:r>
-        <w:rPr>
-          <w:rFonts w:asciiTheme="majorHAnsi" w:eastAsia="BatangChe" w:hAnsiTheme="majorHAnsi" w:cs="Batang-WinCharSetFFFF-H2"/>
-          <w:sz w:val="24"/>
-          <w:szCs w:val="24"/>
-        </w:rPr>
-        <w:t>……………………</w:t>
-      </w:r>
-      <w:proofErr w:type="spellEnd"/>
-      <w:r>
-        <w:rPr>
-          <w:rFonts w:asciiTheme="majorHAnsi" w:eastAsia="BatangChe" w:hAnsiTheme="majorHAnsi" w:cs="Batang-WinCharSetFFFF-H2"/>
-          <w:sz w:val="24"/>
-          <w:szCs w:val="24"/>
-        </w:rPr>
-        <w:t xml:space="preserve">. </w:t>
-      </w:r>
-      <w:r>
-        <w:rPr>
-          <w:rFonts w:asciiTheme="majorHAnsi" w:eastAsia="BatangChe" w:hAnsiTheme="majorHAnsi" w:cs="Batang-WinCharSetFFFF-H2"/>
-          <w:sz w:val="24"/>
-          <w:szCs w:val="24"/>
-        </w:rPr>
-        <w:t xml:space="preserve">il </w:t>
-      </w:r>
-      <w:r>
-        <w:rPr>
-          <w:rFonts w:asciiTheme="majorHAnsi" w:eastAsia="BatangChe" w:hAnsiTheme="majorHAnsi" w:cs="Batang-WinCharSetFFFF-H2"/>
-          <w:sz w:val="24"/>
-          <w:szCs w:val="24"/>
-        </w:rPr>
-        <w:t>__/__/____</w:t>
-      </w:r>
-      <w:r>
-        <w:rPr>
-          <w:rFonts w:asciiTheme="majorHAnsi" w:eastAsia="BatangChe" w:hAnsiTheme="majorHAnsi" w:cs="Batang-WinCharSetFFFF-H2"/>
-          <w:sz w:val="24"/>
-          <w:szCs w:val="24"/>
-        </w:rPr>
-        <w:t xml:space="preserve"> </w:t>
-      </w:r>
-      <w:r>
-        <w:rPr>
-          <w:rFonts w:asciiTheme="majorHAnsi" w:eastAsia="BatangChe" w:hAnsiTheme="majorHAnsi" w:cs="Batang-WinCharSetFFFF-H2"/>
-          <w:sz w:val="24"/>
-          <w:szCs w:val="24"/>
-        </w:rPr>
-        <w:t>e domiciliato</w:t>
-      </w:r>
-      <w:r>
-        <w:rPr>
-          <w:rFonts w:asciiTheme="majorHAnsi" w:eastAsia="BatangChe" w:hAnsiTheme="majorHAnsi" w:cs="Batang-WinCharSetFFFF-H2"/>
-          <w:sz w:val="24"/>
-          <w:szCs w:val="24"/>
-        </w:rPr>
-        <w:t>/a</w:t>
-      </w:r>
-      <w:r>
-        <w:rPr>
-          <w:rFonts w:asciiTheme="majorHAnsi" w:eastAsia="BatangChe" w:hAnsiTheme="majorHAnsi" w:cs="Batang-WinCharSetFFFF-H2"/>
-          <w:sz w:val="24"/>
-          <w:szCs w:val="24"/>
-        </w:rPr>
-        <w:t xml:space="preserve"> in </w:t>
-      </w:r>
-      <w:proofErr w:type="spellStart"/>
-      <w:r>
-        <w:rPr>
-          <w:rFonts w:asciiTheme="majorHAnsi" w:eastAsia="BatangChe" w:hAnsiTheme="majorHAnsi" w:cs="Batang-WinCharSetFFFF-H2"/>
-          <w:sz w:val="24"/>
-          <w:szCs w:val="24"/>
-        </w:rPr>
-        <w:t>……………………………………</w:t>
-      </w:r>
-      <w:r>
-        <w:rPr>
-          <w:rFonts w:asciiTheme="majorHAnsi" w:eastAsia="BatangChe" w:hAnsiTheme="majorHAnsi" w:cs="Batang-WinCharSetFFFF-H2"/>
-          <w:sz w:val="24"/>
-          <w:szCs w:val="24"/>
-        </w:rPr>
-        <w:t>………</w:t>
-      </w:r>
-      <w:r>
-        <w:rPr>
-          <w:rFonts w:asciiTheme="majorHAnsi" w:eastAsia="BatangChe" w:hAnsiTheme="majorHAnsi" w:cs="Batang-WinCharSetFFFF-H2"/>
-          <w:sz w:val="24"/>
-          <w:szCs w:val="24"/>
-        </w:rPr>
-        <w:t>…</w:t>
-      </w:r>
-      <w:proofErr w:type="spellEnd"/>
-      <w:r>
-        <w:rPr>
-          <w:rFonts w:asciiTheme="majorHAnsi" w:eastAsia="BatangChe" w:hAnsiTheme="majorHAnsi" w:cs="Batang-WinCharSetFFFF-H2"/>
-          <w:sz w:val="24"/>
-          <w:szCs w:val="24"/>
-        </w:rPr>
         <w:t>..</w:t>
       </w:r>
       <w:r>
@@ -432,83 +532,7 @@
           <w:sz w:val="24"/>
           <w:szCs w:val="24"/>
         </w:rPr>
-        <w:t xml:space="preserve"> </w:t>
-      </w:r>
-      <w:r>
-        <w:rPr>
-          <w:rFonts w:asciiTheme="majorHAnsi" w:eastAsia="BatangChe" w:hAnsiTheme="majorHAnsi" w:cs="Batang-WinCharSetFFFF-H2"/>
-          <w:sz w:val="24"/>
-          <w:szCs w:val="24"/>
-        </w:rPr>
-        <w:t xml:space="preserve">nel Comune di </w:t>
-      </w:r>
-      <w:proofErr w:type="spellStart"/>
-      <w:r>
-        <w:rPr>
-          <w:rFonts w:asciiTheme="majorHAnsi" w:eastAsia="BatangChe" w:hAnsiTheme="majorHAnsi" w:cs="Batang-WinCharSetFFFF-H2"/>
-          <w:sz w:val="24"/>
-          <w:szCs w:val="24"/>
-        </w:rPr>
-        <w:t>…….</w:t>
-      </w:r>
-      <w:r>
-        <w:rPr>
-          <w:rFonts w:asciiTheme="majorHAnsi" w:eastAsia="BatangChe" w:hAnsiTheme="majorHAnsi" w:cs="Batang-WinCharSetFFFF-H2"/>
-          <w:sz w:val="24"/>
-          <w:szCs w:val="24"/>
-        </w:rPr>
-        <w:t>………………………………</w:t>
-      </w:r>
-      <w:proofErr w:type="spellEnd"/>
-      <w:r>
-        <w:rPr>
-          <w:rFonts w:asciiTheme="majorHAnsi" w:eastAsia="BatangChe" w:hAnsiTheme="majorHAnsi" w:cs="Batang-WinCharSetFFFF-H2"/>
-          <w:sz w:val="24"/>
-          <w:szCs w:val="24"/>
-        </w:rPr>
-        <w:t xml:space="preserve">, C.F. </w:t>
-      </w:r>
-      <w:proofErr w:type="spellStart"/>
-      <w:r>
-        <w:rPr>
-          <w:rFonts w:asciiTheme="majorHAnsi" w:eastAsia="BatangChe" w:hAnsiTheme="majorHAnsi" w:cs="Batang-WinCharSetFFFF-H2"/>
-          <w:sz w:val="24"/>
-          <w:szCs w:val="24"/>
-        </w:rPr>
-        <w:t>………….</w:t>
-      </w:r>
-      <w:r>
-        <w:rPr>
-          <w:rFonts w:asciiTheme="majorHAnsi" w:eastAsia="BatangChe" w:hAnsiTheme="majorHAnsi" w:cs="Batang-WinCharSetFFFF-H2"/>
-          <w:sz w:val="24"/>
-          <w:szCs w:val="24"/>
-        </w:rPr>
-        <w:t>…………………………………</w:t>
-      </w:r>
-      <w:proofErr w:type="spellEnd"/>
-      <w:r>
-        <w:rPr>
-          <w:rFonts w:asciiTheme="majorHAnsi" w:eastAsia="BatangChe" w:hAnsiTheme="majorHAnsi" w:cs="Batang-WinCharSetFFFF-H2"/>
-          <w:sz w:val="24"/>
-          <w:szCs w:val="24"/>
-        </w:rPr>
-        <w:t>,</w:t>
-      </w:r>
-      <w:r>
-        <w:rPr>
-          <w:rFonts w:asciiTheme="majorHAnsi" w:eastAsia="BatangChe" w:hAnsiTheme="majorHAnsi" w:cs="Batang-WinCharSetFFFF-H2"/>
-          <w:sz w:val="24"/>
-          <w:szCs w:val="24"/>
-        </w:rPr>
-        <w:t xml:space="preserve"> </w:t>
-      </w:r>
-      <w:r>
-        <w:rPr>
-          <w:rFonts w:asciiTheme="majorHAnsi" w:eastAsia="BatangChe" w:hAnsiTheme="majorHAnsi" w:cs="Batang-WinCharSetFFFF-H2"/>
-          <w:sz w:val="24"/>
-          <w:szCs w:val="24"/>
-        </w:rPr>
-        <w:t xml:space="preserve">richiede di avere in formato elettronico l’elenco delle informazioni di seguito dettagliate, relative al bilancio dell’esercizio </w:t>
+        <w:t xml:space="preserve">, richiede di avere in formato elettronico l’elenco delle informazioni di seguito dettagliate, relative al bilancio dell’esercizio </w:t>
       </w:r>
       <w:r>
         <w:rPr>
@@ -903,7 +927,7 @@
           <w:sz w:val="24"/>
           <w:szCs w:val="24"/>
         </w:rPr>
-        <w:t>Codice capitolo</w:t>
+        <w:t>Codice della missione (solo per le spese)</w:t>
       </w:r>
     </w:p>
     <w:p>
@@ -930,7 +954,7 @@
           <w:sz w:val="24"/>
           <w:szCs w:val="24"/>
         </w:rPr>
-        <w:t>Codice articolo</w:t>
+        <w:t>Codice del programma (solo per le spese)</w:t>
       </w:r>
     </w:p>
     <w:p>
@@ -957,81 +981,7 @@
           <w:sz w:val="24"/>
           <w:szCs w:val="24"/>
         </w:rPr>
-        <w:t>Voce di bilancio collegata</w:t>
-      </w:r>
-      <w:r>
-        <w:rPr>
-          <w:rFonts w:asciiTheme="majorHAnsi" w:eastAsia="BatangChe" w:hAnsiTheme="majorHAnsi" w:cs="Batang-WinCharSetFFFF-H2"/>
-          <w:sz w:val="24"/>
-          <w:szCs w:val="24"/>
-        </w:rPr>
-        <w:t xml:space="preserve"> (</w:t>
-      </w:r>
-      <w:r>
-        <w:rPr>
-          <w:rFonts w:asciiTheme="majorHAnsi" w:eastAsia="BatangChe" w:hAnsiTheme="majorHAnsi" w:cs="Batang-WinCharSetFFFF-H2"/>
-          <w:sz w:val="24"/>
-          <w:szCs w:val="24"/>
-        </w:rPr>
-        <w:t xml:space="preserve">struttura </w:t>
-      </w:r>
-      <w:r>
-        <w:rPr>
-          <w:rFonts w:asciiTheme="majorHAnsi" w:eastAsia="BatangChe" w:hAnsiTheme="majorHAnsi" w:cs="Batang-WinCharSetFFFF-H2"/>
-          <w:sz w:val="24"/>
-          <w:szCs w:val="24"/>
-        </w:rPr>
-        <w:t xml:space="preserve">nel formato </w:t>
-      </w:r>
-      <w:r>
-        <w:rPr>
-          <w:rFonts w:asciiTheme="majorHAnsi" w:eastAsia="BatangChe" w:hAnsiTheme="majorHAnsi" w:cs="Batang-WinCharSetFFFF-H2"/>
-          <w:sz w:val="24"/>
-          <w:szCs w:val="24"/>
-        </w:rPr>
-        <w:t xml:space="preserve">ex </w:t>
-      </w:r>
-      <w:proofErr w:type="spellStart"/>
-      <w:r>
-        <w:rPr>
-          <w:rFonts w:asciiTheme="majorHAnsi" w:eastAsia="BatangChe" w:hAnsiTheme="majorHAnsi" w:cs="Batang-WinCharSetFFFF-H2"/>
-          <w:sz w:val="24"/>
-          <w:szCs w:val="24"/>
-        </w:rPr>
-        <w:t>D</w:t>
-      </w:r>
-      <w:r>
-        <w:rPr>
-          <w:rFonts w:asciiTheme="majorHAnsi" w:eastAsia="BatangChe" w:hAnsiTheme="majorHAnsi" w:cs="Batang-WinCharSetFFFF-H2"/>
-          <w:sz w:val="24"/>
-          <w:szCs w:val="24"/>
-        </w:rPr>
-        <w:t>lgs</w:t>
-      </w:r>
-      <w:proofErr w:type="spellEnd"/>
-      <w:r>
-        <w:rPr>
-          <w:rFonts w:asciiTheme="majorHAnsi" w:eastAsia="BatangChe" w:hAnsiTheme="majorHAnsi" w:cs="Batang-WinCharSetFFFF-H2"/>
-          <w:sz w:val="24"/>
-          <w:szCs w:val="24"/>
-        </w:rPr>
-        <w:t xml:space="preserve"> 118/2011</w:t>
-      </w:r>
-      <w:r>
-        <w:rPr>
-          <w:rFonts w:asciiTheme="majorHAnsi" w:eastAsia="BatangChe" w:hAnsiTheme="majorHAnsi" w:cs="Batang-WinCharSetFFFF-H2"/>
-          <w:sz w:val="24"/>
-          <w:szCs w:val="24"/>
-        </w:rPr>
-        <w:t>)</w:t>
-      </w:r>
-      <w:r>
-        <w:rPr>
-          <w:rFonts w:asciiTheme="majorHAnsi" w:eastAsia="BatangChe" w:hAnsiTheme="majorHAnsi" w:cs="Batang-WinCharSetFFFF-H2"/>
-          <w:sz w:val="24"/>
-          <w:szCs w:val="24"/>
-        </w:rPr>
-        <w:t>:</w:t>
+        <w:t>Codice del piano dei conti finanziario</w:t>
       </w:r>
     </w:p>
     <w:p>
@@ -1058,15 +1008,15 @@
           <w:sz w:val="24"/>
           <w:szCs w:val="24"/>
         </w:rPr>
-        <w:t xml:space="preserve">Titolo o </w:t>
-      </w:r>
-      <w:r>
-        <w:rPr>
-          <w:rFonts w:asciiTheme="majorHAnsi" w:eastAsia="BatangChe" w:hAnsiTheme="majorHAnsi" w:cs="Batang-WinCharSetFFFF-H2"/>
-          <w:sz w:val="24"/>
-          <w:szCs w:val="24"/>
-        </w:rPr>
-        <w:t>Missione</w:t>
+        <w:t>Codice del livello 1</w:t>
+      </w:r>
+      <w:r>
+        <w:rPr>
+          <w:rFonts w:asciiTheme="majorHAnsi" w:eastAsia="BatangChe" w:hAnsiTheme="majorHAnsi" w:cs="Batang-WinCharSetFFFF-H2"/>
+          <w:sz w:val="24"/>
+          <w:szCs w:val="24"/>
+        </w:rPr>
+        <w:t xml:space="preserve"> PDCF</w:t>
       </w:r>
     </w:p>
     <w:p>
@@ -1093,15 +1043,15 @@
           <w:sz w:val="24"/>
           <w:szCs w:val="24"/>
         </w:rPr>
-        <w:t xml:space="preserve">Tipologia o </w:t>
-      </w:r>
-      <w:r>
-        <w:rPr>
-          <w:rFonts w:asciiTheme="majorHAnsi" w:eastAsia="BatangChe" w:hAnsiTheme="majorHAnsi" w:cs="Batang-WinCharSetFFFF-H2"/>
-          <w:sz w:val="24"/>
-          <w:szCs w:val="24"/>
-        </w:rPr>
-        <w:t>Programma</w:t>
+        <w:t xml:space="preserve">Codice del livello 2 </w:t>
+      </w:r>
+      <w:r>
+        <w:rPr>
+          <w:rFonts w:asciiTheme="majorHAnsi" w:eastAsia="BatangChe" w:hAnsiTheme="majorHAnsi" w:cs="Batang-WinCharSetFFFF-H2"/>
+          <w:sz w:val="24"/>
+          <w:szCs w:val="24"/>
+        </w:rPr>
+        <w:t>PDCF</w:t>
       </w:r>
     </w:p>
     <w:p>
@@ -1128,15 +1078,15 @@
           <w:sz w:val="24"/>
           <w:szCs w:val="24"/>
         </w:rPr>
-        <w:t xml:space="preserve">Categoria o </w:t>
-      </w:r>
-      <w:r>
-        <w:rPr>
-          <w:rFonts w:asciiTheme="majorHAnsi" w:eastAsia="BatangChe" w:hAnsiTheme="majorHAnsi" w:cs="Batang-WinCharSetFFFF-H2"/>
-          <w:sz w:val="24"/>
-          <w:szCs w:val="24"/>
-        </w:rPr>
-        <w:t>Titolo</w:t>
+        <w:t xml:space="preserve">Codice del livello 3 </w:t>
+      </w:r>
+      <w:r>
+        <w:rPr>
+          <w:rFonts w:asciiTheme="majorHAnsi" w:eastAsia="BatangChe" w:hAnsiTheme="majorHAnsi" w:cs="Batang-WinCharSetFFFF-H2"/>
+          <w:sz w:val="24"/>
+          <w:szCs w:val="24"/>
+        </w:rPr>
+        <w:t>PDCF</w:t>
       </w:r>
     </w:p>
     <w:p>
@@ -1163,15 +1113,50 @@
           <w:sz w:val="24"/>
           <w:szCs w:val="24"/>
         </w:rPr>
-        <w:t>Macroaggregato</w:t>
-      </w:r>
-      <w:r>
-        <w:rPr>
-          <w:rFonts w:asciiTheme="majorHAnsi" w:eastAsia="BatangChe" w:hAnsiTheme="majorHAnsi" w:cs="Batang-WinCharSetFFFF-H2"/>
-          <w:sz w:val="24"/>
-          <w:szCs w:val="24"/>
-        </w:rPr>
-        <w:t xml:space="preserve"> (solo per spese)</w:t>
+        <w:t xml:space="preserve">Codice del livello 4 </w:t>
+      </w:r>
+      <w:r>
+        <w:rPr>
+          <w:rFonts w:asciiTheme="majorHAnsi" w:eastAsia="BatangChe" w:hAnsiTheme="majorHAnsi" w:cs="Batang-WinCharSetFFFF-H2"/>
+          <w:sz w:val="24"/>
+          <w:szCs w:val="24"/>
+        </w:rPr>
+        <w:t>PDCF</w:t>
+      </w:r>
+    </w:p>
+    <w:p>
+      <w:pPr>
+        <w:pStyle w:val="Paragrafoelenco"/>
+        <w:numPr>
+          <w:ilvl w:val="1"/>
+          <w:numId w:val="8"/>
+        </w:numPr>
+        <w:autoSpaceDE w:val="0"/>
+        <w:autoSpaceDN w:val="0"/>
+        <w:adjustRightInd w:val="0"/>
+        <w:spacing w:after="0" w:line="240" w:lineRule="auto"/>
+        <w:jc w:val="both"/>
+        <w:rPr>
+          <w:rFonts w:asciiTheme="majorHAnsi" w:eastAsia="BatangChe" w:hAnsiTheme="majorHAnsi" w:cs="Batang-WinCharSetFFFF-H2"/>
+          <w:sz w:val="24"/>
+          <w:szCs w:val="24"/>
+        </w:rPr>
+      </w:pPr>
+      <w:r>
+        <w:rPr>
+          <w:rFonts w:asciiTheme="majorHAnsi" w:eastAsia="BatangChe" w:hAnsiTheme="majorHAnsi" w:cs="Batang-WinCharSetFFFF-H2"/>
+          <w:sz w:val="24"/>
+          <w:szCs w:val="24"/>
+        </w:rPr>
+        <w:t xml:space="preserve">Codice del livello 5 </w:t>
+      </w:r>
+      <w:r>
+        <w:rPr>
+          <w:rFonts w:asciiTheme="majorHAnsi" w:eastAsia="BatangChe" w:hAnsiTheme="majorHAnsi" w:cs="Batang-WinCharSetFFFF-H2"/>
+          <w:sz w:val="24"/>
+          <w:szCs w:val="24"/>
+        </w:rPr>
+        <w:t>PDCF</w:t>
       </w:r>
     </w:p>
     <w:p>
@@ -1198,23 +1183,8 @@
           <w:sz w:val="24"/>
           <w:szCs w:val="24"/>
         </w:rPr>
-        <w:t xml:space="preserve">Codice </w:t>
-      </w:r>
-      <w:r>
-        <w:rPr>
-          <w:rFonts w:asciiTheme="majorHAnsi" w:eastAsia="BatangChe" w:hAnsiTheme="majorHAnsi" w:cs="Batang-WinCharSetFFFF-H2"/>
-          <w:sz w:val="24"/>
-          <w:szCs w:val="24"/>
-        </w:rPr>
-        <w:t xml:space="preserve">standard </w:t>
-      </w:r>
-      <w:r>
-        <w:rPr>
-          <w:rFonts w:asciiTheme="majorHAnsi" w:eastAsia="BatangChe" w:hAnsiTheme="majorHAnsi" w:cs="Batang-WinCharSetFFFF-H2"/>
-          <w:sz w:val="24"/>
-          <w:szCs w:val="24"/>
-        </w:rPr>
-        <w:t>PDCF (codifica piano dei conti finanziario)</w:t>
+        <w:lastRenderedPageBreak/>
+        <w:t>Codice capitolo</w:t>
       </w:r>
     </w:p>
     <w:p>
@@ -1241,16 +1211,7 @@
           <w:sz w:val="24"/>
           <w:szCs w:val="24"/>
         </w:rPr>
-        <w:lastRenderedPageBreak/>
-        <w:t>Importo</w:t>
-      </w:r>
-      <w:r>
-        <w:rPr>
-          <w:rFonts w:asciiTheme="majorHAnsi" w:eastAsia="BatangChe" w:hAnsiTheme="majorHAnsi" w:cs="Batang-WinCharSetFFFF-H2"/>
-          <w:sz w:val="24"/>
-          <w:szCs w:val="24"/>
-        </w:rPr>
-        <w:t xml:space="preserve"> preventivato</w:t>
+        <w:t>Codice articolo</w:t>
       </w:r>
     </w:p>
     <w:p>
@@ -1277,15 +1238,7 @@
           <w:sz w:val="24"/>
           <w:szCs w:val="24"/>
         </w:rPr>
-        <w:t xml:space="preserve">Oggetto </w:t>
-      </w:r>
-      <w:r>
-        <w:rPr>
-          <w:rFonts w:asciiTheme="majorHAnsi" w:eastAsia="BatangChe" w:hAnsiTheme="majorHAnsi" w:cs="Batang-WinCharSetFFFF-H2"/>
-          <w:sz w:val="24"/>
-          <w:szCs w:val="24"/>
-        </w:rPr>
-        <w:t>capitolo</w:t>
+        <w:t>Codice sub-articolo (se utilizzato)</w:t>
       </w:r>
     </w:p>
     <w:p>
@@ -1312,7 +1265,15 @@
           <w:sz w:val="24"/>
           <w:szCs w:val="24"/>
         </w:rPr>
-        <w:t>Importo accertato/impegnato</w:t>
+        <w:t>Importo</w:t>
+      </w:r>
+      <w:r>
+        <w:rPr>
+          <w:rFonts w:asciiTheme="majorHAnsi" w:eastAsia="BatangChe" w:hAnsiTheme="majorHAnsi" w:cs="Batang-WinCharSetFFFF-H2"/>
+          <w:sz w:val="24"/>
+          <w:szCs w:val="24"/>
+        </w:rPr>
+        <w:t xml:space="preserve"> preventivato</w:t>
       </w:r>
     </w:p>
     <w:p>
@@ -1339,7 +1300,77 @@
           <w:sz w:val="24"/>
           <w:szCs w:val="24"/>
         </w:rPr>
+        <w:t>Importo accertato/impegnato</w:t>
+      </w:r>
+    </w:p>
+    <w:p>
+      <w:pPr>
+        <w:pStyle w:val="Paragrafoelenco"/>
+        <w:numPr>
+          <w:ilvl w:val="0"/>
+          <w:numId w:val="8"/>
+        </w:numPr>
+        <w:autoSpaceDE w:val="0"/>
+        <w:autoSpaceDN w:val="0"/>
+        <w:adjustRightInd w:val="0"/>
+        <w:spacing w:after="0" w:line="240" w:lineRule="auto"/>
+        <w:jc w:val="both"/>
+        <w:rPr>
+          <w:rFonts w:asciiTheme="majorHAnsi" w:eastAsia="BatangChe" w:hAnsiTheme="majorHAnsi" w:cs="Batang-WinCharSetFFFF-H2"/>
+          <w:sz w:val="24"/>
+          <w:szCs w:val="24"/>
+        </w:rPr>
+      </w:pPr>
+      <w:r>
+        <w:rPr>
+          <w:rFonts w:asciiTheme="majorHAnsi" w:eastAsia="BatangChe" w:hAnsiTheme="majorHAnsi" w:cs="Batang-WinCharSetFFFF-H2"/>
+          <w:sz w:val="24"/>
+          <w:szCs w:val="24"/>
+        </w:rPr>
         <w:t>Residui attivi/passivi</w:t>
+      </w:r>
+    </w:p>
+    <w:p>
+      <w:pPr>
+        <w:pStyle w:val="Paragrafoelenco"/>
+        <w:numPr>
+          <w:ilvl w:val="0"/>
+          <w:numId w:val="8"/>
+        </w:numPr>
+        <w:autoSpaceDE w:val="0"/>
+        <w:autoSpaceDN w:val="0"/>
+        <w:adjustRightInd w:val="0"/>
+        <w:spacing w:after="0" w:line="240" w:lineRule="auto"/>
+        <w:jc w:val="both"/>
+        <w:rPr>
+          <w:rFonts w:asciiTheme="majorHAnsi" w:eastAsia="BatangChe" w:hAnsiTheme="majorHAnsi" w:cs="Batang-WinCharSetFFFF-H2"/>
+          <w:sz w:val="24"/>
+          <w:szCs w:val="24"/>
+        </w:rPr>
+      </w:pPr>
+      <w:r>
+        <w:rPr>
+          <w:rFonts w:asciiTheme="majorHAnsi" w:eastAsia="BatangChe" w:hAnsiTheme="majorHAnsi" w:cs="Batang-WinCharSetFFFF-H2"/>
+          <w:sz w:val="24"/>
+          <w:szCs w:val="24"/>
+        </w:rPr>
+        <w:t xml:space="preserve">Oggetto </w:t>
+      </w:r>
+      <w:r>
+        <w:rPr>
+          <w:rFonts w:asciiTheme="majorHAnsi" w:eastAsia="BatangChe" w:hAnsiTheme="majorHAnsi" w:cs="Batang-WinCharSetFFFF-H2"/>
+          <w:sz w:val="24"/>
+          <w:szCs w:val="24"/>
+        </w:rPr>
+        <w:t>capitol</w:t>
+      </w:r>
+      <w:r>
+        <w:rPr>
+          <w:rFonts w:asciiTheme="majorHAnsi" w:eastAsia="BatangChe" w:hAnsiTheme="majorHAnsi" w:cs="Batang-WinCharSetFFFF-H2"/>
+          <w:sz w:val="24"/>
+          <w:szCs w:val="24"/>
+        </w:rPr>
+        <w:t>o/articolo</w:t>
       </w:r>
     </w:p>
     <w:p>
@@ -1470,15 +1501,15 @@
           <w:sz w:val="24"/>
           <w:szCs w:val="24"/>
         </w:rPr>
-        <w:t>Anno esercizio</w:t>
-      </w:r>
-      <w:r>
-        <w:rPr>
-          <w:rFonts w:asciiTheme="majorHAnsi" w:eastAsia="BatangChe" w:hAnsiTheme="majorHAnsi" w:cs="Batang-WinCharSetFFFF-H2"/>
-          <w:sz w:val="24"/>
-          <w:szCs w:val="24"/>
-        </w:rPr>
-        <w:t xml:space="preserve"> di competenza</w:t>
+        <w:t>Anno dell’</w:t>
+      </w:r>
+      <w:r>
+        <w:rPr>
+          <w:rFonts w:asciiTheme="majorHAnsi" w:eastAsia="BatangChe" w:hAnsiTheme="majorHAnsi" w:cs="Batang-WinCharSetFFFF-H2"/>
+          <w:sz w:val="24"/>
+          <w:szCs w:val="24"/>
+        </w:rPr>
+        <w:t>esercizio di competenza</w:t>
       </w:r>
     </w:p>
     <w:p>
@@ -1515,24 +1546,20 @@
           <w:ilvl w:val="0"/>
           <w:numId w:val="9"/>
         </w:numPr>
-        <w:autoSpaceDE w:val="0"/>
-        <w:autoSpaceDN w:val="0"/>
-        <w:adjustRightInd w:val="0"/>
-        <w:spacing w:after="0" w:line="240" w:lineRule="auto"/>
-        <w:jc w:val="both"/>
-        <w:rPr>
-          <w:rFonts w:asciiTheme="majorHAnsi" w:eastAsia="BatangChe" w:hAnsiTheme="majorHAnsi" w:cs="Batang-WinCharSetFFFF-H2"/>
-          <w:sz w:val="24"/>
-          <w:szCs w:val="24"/>
-        </w:rPr>
-      </w:pPr>
-      <w:r>
-        <w:rPr>
-          <w:rFonts w:asciiTheme="majorHAnsi" w:eastAsia="BatangChe" w:hAnsiTheme="majorHAnsi" w:cs="Batang-WinCharSetFFFF-H2"/>
-          <w:sz w:val="24"/>
-          <w:szCs w:val="24"/>
-        </w:rPr>
-        <w:t>Codice</w:t>
+        <w:suppressAutoHyphens/>
+        <w:autoSpaceDN w:val="0"/>
+        <w:spacing w:after="0" w:line="240" w:lineRule="auto"/>
+        <w:contextualSpacing w:val="0"/>
+        <w:jc w:val="both"/>
+        <w:textAlignment w:val="baseline"/>
+      </w:pPr>
+      <w:r>
+        <w:rPr>
+          <w:rFonts w:ascii="Cambria" w:eastAsia="BatangChe" w:hAnsi="Cambria" w:cs="Batang-WinCharSetFFFF-H2"/>
+          <w:sz w:val="24"/>
+          <w:szCs w:val="24"/>
+        </w:rPr>
+        <w:t>Codice della missione (solo per le spese)</w:t>
       </w:r>
     </w:p>
     <w:p>
@@ -1542,24 +1569,20 @@
           <w:ilvl w:val="0"/>
           <w:numId w:val="9"/>
         </w:numPr>
-        <w:autoSpaceDE w:val="0"/>
-        <w:autoSpaceDN w:val="0"/>
-        <w:adjustRightInd w:val="0"/>
-        <w:spacing w:after="0" w:line="240" w:lineRule="auto"/>
-        <w:jc w:val="both"/>
-        <w:rPr>
-          <w:rFonts w:asciiTheme="majorHAnsi" w:eastAsia="BatangChe" w:hAnsiTheme="majorHAnsi" w:cs="Batang-WinCharSetFFFF-H2"/>
-          <w:sz w:val="24"/>
-          <w:szCs w:val="24"/>
-        </w:rPr>
-      </w:pPr>
-      <w:r>
-        <w:rPr>
-          <w:rFonts w:asciiTheme="majorHAnsi" w:eastAsia="BatangChe" w:hAnsiTheme="majorHAnsi" w:cs="Batang-WinCharSetFFFF-H2"/>
-          <w:sz w:val="24"/>
-          <w:szCs w:val="24"/>
-        </w:rPr>
-        <w:t>Data</w:t>
+        <w:suppressAutoHyphens/>
+        <w:autoSpaceDN w:val="0"/>
+        <w:spacing w:after="0" w:line="240" w:lineRule="auto"/>
+        <w:contextualSpacing w:val="0"/>
+        <w:jc w:val="both"/>
+        <w:textAlignment w:val="baseline"/>
+      </w:pPr>
+      <w:r>
+        <w:rPr>
+          <w:rFonts w:ascii="Cambria" w:eastAsia="BatangChe" w:hAnsi="Cambria" w:cs="Batang-WinCharSetFFFF-H2"/>
+          <w:sz w:val="24"/>
+          <w:szCs w:val="24"/>
+        </w:rPr>
+        <w:t>Codice del programma (solo per le spese)</w:t>
       </w:r>
     </w:p>
     <w:p>
@@ -1586,15 +1609,182 @@
           <w:sz w:val="24"/>
           <w:szCs w:val="24"/>
         </w:rPr>
-        <w:t>Importo</w:t>
-      </w:r>
-      <w:r>
-        <w:rPr>
-          <w:rFonts w:asciiTheme="majorHAnsi" w:eastAsia="BatangChe" w:hAnsiTheme="majorHAnsi" w:cs="Batang-WinCharSetFFFF-H2"/>
-          <w:sz w:val="24"/>
-          <w:szCs w:val="24"/>
-        </w:rPr>
-        <w:t xml:space="preserve"> accertamento/impegno</w:t>
+        <w:t>Codice del piano dei conti finanziario</w:t>
+      </w:r>
+    </w:p>
+    <w:p>
+      <w:pPr>
+        <w:pStyle w:val="Paragrafoelenco"/>
+        <w:numPr>
+          <w:ilvl w:val="1"/>
+          <w:numId w:val="9"/>
+        </w:numPr>
+        <w:autoSpaceDE w:val="0"/>
+        <w:autoSpaceDN w:val="0"/>
+        <w:adjustRightInd w:val="0"/>
+        <w:spacing w:after="0" w:line="240" w:lineRule="auto"/>
+        <w:jc w:val="both"/>
+        <w:rPr>
+          <w:rFonts w:asciiTheme="majorHAnsi" w:eastAsia="BatangChe" w:hAnsiTheme="majorHAnsi" w:cs="Batang-WinCharSetFFFF-H2"/>
+          <w:sz w:val="24"/>
+          <w:szCs w:val="24"/>
+        </w:rPr>
+      </w:pPr>
+      <w:r>
+        <w:rPr>
+          <w:rFonts w:asciiTheme="majorHAnsi" w:eastAsia="BatangChe" w:hAnsiTheme="majorHAnsi" w:cs="Batang-WinCharSetFFFF-H2"/>
+          <w:sz w:val="24"/>
+          <w:szCs w:val="24"/>
+        </w:rPr>
+        <w:t>Codice del livello 1</w:t>
+      </w:r>
+      <w:r>
+        <w:rPr>
+          <w:rFonts w:asciiTheme="majorHAnsi" w:eastAsia="BatangChe" w:hAnsiTheme="majorHAnsi" w:cs="Batang-WinCharSetFFFF-H2"/>
+          <w:sz w:val="24"/>
+          <w:szCs w:val="24"/>
+        </w:rPr>
+        <w:t xml:space="preserve"> PDCF</w:t>
+      </w:r>
+    </w:p>
+    <w:p>
+      <w:pPr>
+        <w:pStyle w:val="Paragrafoelenco"/>
+        <w:numPr>
+          <w:ilvl w:val="1"/>
+          <w:numId w:val="9"/>
+        </w:numPr>
+        <w:autoSpaceDE w:val="0"/>
+        <w:autoSpaceDN w:val="0"/>
+        <w:adjustRightInd w:val="0"/>
+        <w:spacing w:after="0" w:line="240" w:lineRule="auto"/>
+        <w:jc w:val="both"/>
+        <w:rPr>
+          <w:rFonts w:asciiTheme="majorHAnsi" w:eastAsia="BatangChe" w:hAnsiTheme="majorHAnsi" w:cs="Batang-WinCharSetFFFF-H2"/>
+          <w:sz w:val="24"/>
+          <w:szCs w:val="24"/>
+        </w:rPr>
+      </w:pPr>
+      <w:r>
+        <w:rPr>
+          <w:rFonts w:asciiTheme="majorHAnsi" w:eastAsia="BatangChe" w:hAnsiTheme="majorHAnsi" w:cs="Batang-WinCharSetFFFF-H2"/>
+          <w:sz w:val="24"/>
+          <w:szCs w:val="24"/>
+        </w:rPr>
+        <w:t xml:space="preserve">Codice del livello 2 </w:t>
+      </w:r>
+      <w:r>
+        <w:rPr>
+          <w:rFonts w:asciiTheme="majorHAnsi" w:eastAsia="BatangChe" w:hAnsiTheme="majorHAnsi" w:cs="Batang-WinCharSetFFFF-H2"/>
+          <w:sz w:val="24"/>
+          <w:szCs w:val="24"/>
+        </w:rPr>
+        <w:t>PDCF</w:t>
+      </w:r>
+    </w:p>
+    <w:p>
+      <w:pPr>
+        <w:pStyle w:val="Paragrafoelenco"/>
+        <w:numPr>
+          <w:ilvl w:val="1"/>
+          <w:numId w:val="9"/>
+        </w:numPr>
+        <w:autoSpaceDE w:val="0"/>
+        <w:autoSpaceDN w:val="0"/>
+        <w:adjustRightInd w:val="0"/>
+        <w:spacing w:after="0" w:line="240" w:lineRule="auto"/>
+        <w:jc w:val="both"/>
+        <w:rPr>
+          <w:rFonts w:asciiTheme="majorHAnsi" w:eastAsia="BatangChe" w:hAnsiTheme="majorHAnsi" w:cs="Batang-WinCharSetFFFF-H2"/>
+          <w:sz w:val="24"/>
+          <w:szCs w:val="24"/>
+        </w:rPr>
+      </w:pPr>
+      <w:r>
+        <w:rPr>
+          <w:rFonts w:asciiTheme="majorHAnsi" w:eastAsia="BatangChe" w:hAnsiTheme="majorHAnsi" w:cs="Batang-WinCharSetFFFF-H2"/>
+          <w:sz w:val="24"/>
+          <w:szCs w:val="24"/>
+        </w:rPr>
+        <w:t xml:space="preserve">Codice del livello 3 </w:t>
+      </w:r>
+      <w:r>
+        <w:rPr>
+          <w:rFonts w:asciiTheme="majorHAnsi" w:eastAsia="BatangChe" w:hAnsiTheme="majorHAnsi" w:cs="Batang-WinCharSetFFFF-H2"/>
+          <w:sz w:val="24"/>
+          <w:szCs w:val="24"/>
+        </w:rPr>
+        <w:t>PDCF</w:t>
+      </w:r>
+    </w:p>
+    <w:p>
+      <w:pPr>
+        <w:pStyle w:val="Paragrafoelenco"/>
+        <w:numPr>
+          <w:ilvl w:val="1"/>
+          <w:numId w:val="9"/>
+        </w:numPr>
+        <w:autoSpaceDE w:val="0"/>
+        <w:autoSpaceDN w:val="0"/>
+        <w:adjustRightInd w:val="0"/>
+        <w:spacing w:after="0" w:line="240" w:lineRule="auto"/>
+        <w:jc w:val="both"/>
+        <w:rPr>
+          <w:rFonts w:asciiTheme="majorHAnsi" w:eastAsia="BatangChe" w:hAnsiTheme="majorHAnsi" w:cs="Batang-WinCharSetFFFF-H2"/>
+          <w:sz w:val="24"/>
+          <w:szCs w:val="24"/>
+        </w:rPr>
+      </w:pPr>
+      <w:r>
+        <w:rPr>
+          <w:rFonts w:asciiTheme="majorHAnsi" w:eastAsia="BatangChe" w:hAnsiTheme="majorHAnsi" w:cs="Batang-WinCharSetFFFF-H2"/>
+          <w:sz w:val="24"/>
+          <w:szCs w:val="24"/>
+        </w:rPr>
+        <w:t xml:space="preserve">Codice del livello 4 </w:t>
+      </w:r>
+      <w:r>
+        <w:rPr>
+          <w:rFonts w:asciiTheme="majorHAnsi" w:eastAsia="BatangChe" w:hAnsiTheme="majorHAnsi" w:cs="Batang-WinCharSetFFFF-H2"/>
+          <w:sz w:val="24"/>
+          <w:szCs w:val="24"/>
+        </w:rPr>
+        <w:t>PDCF</w:t>
+      </w:r>
+    </w:p>
+    <w:p>
+      <w:pPr>
+        <w:pStyle w:val="Paragrafoelenco"/>
+        <w:numPr>
+          <w:ilvl w:val="1"/>
+          <w:numId w:val="9"/>
+        </w:numPr>
+        <w:autoSpaceDE w:val="0"/>
+        <w:autoSpaceDN w:val="0"/>
+        <w:adjustRightInd w:val="0"/>
+        <w:spacing w:after="0" w:line="240" w:lineRule="auto"/>
+        <w:jc w:val="both"/>
+        <w:rPr>
+          <w:rFonts w:asciiTheme="majorHAnsi" w:eastAsia="BatangChe" w:hAnsiTheme="majorHAnsi" w:cs="Batang-WinCharSetFFFF-H2"/>
+          <w:sz w:val="24"/>
+          <w:szCs w:val="24"/>
+        </w:rPr>
+      </w:pPr>
+      <w:r>
+        <w:rPr>
+          <w:rFonts w:asciiTheme="majorHAnsi" w:eastAsia="BatangChe" w:hAnsiTheme="majorHAnsi" w:cs="Batang-WinCharSetFFFF-H2"/>
+          <w:sz w:val="24"/>
+          <w:szCs w:val="24"/>
+        </w:rPr>
+        <w:t xml:space="preserve">Codice del livello 5 </w:t>
+      </w:r>
+      <w:r>
+        <w:rPr>
+          <w:rFonts w:asciiTheme="majorHAnsi" w:eastAsia="BatangChe" w:hAnsiTheme="majorHAnsi" w:cs="Batang-WinCharSetFFFF-H2"/>
+          <w:sz w:val="24"/>
+          <w:szCs w:val="24"/>
+        </w:rPr>
+        <w:t>PDCF</w:t>
       </w:r>
     </w:p>
     <w:p>
@@ -1621,15 +1811,7 @@
           <w:sz w:val="24"/>
           <w:szCs w:val="24"/>
         </w:rPr>
-        <w:t xml:space="preserve">Importo </w:t>
-      </w:r>
-      <w:r>
-        <w:rPr>
-          <w:rFonts w:asciiTheme="majorHAnsi" w:eastAsia="BatangChe" w:hAnsiTheme="majorHAnsi" w:cs="Batang-WinCharSetFFFF-H2"/>
-          <w:sz w:val="24"/>
-          <w:szCs w:val="24"/>
-        </w:rPr>
-        <w:t>del residuo attivo/passivo</w:t>
+        <w:t>Codice capitolo</w:t>
       </w:r>
     </w:p>
     <w:p>
@@ -1656,15 +1838,7 @@
           <w:sz w:val="24"/>
           <w:szCs w:val="24"/>
         </w:rPr>
-        <w:t>O</w:t>
-      </w:r>
-      <w:r>
-        <w:rPr>
-          <w:rFonts w:asciiTheme="majorHAnsi" w:eastAsia="BatangChe" w:hAnsiTheme="majorHAnsi" w:cs="Batang-WinCharSetFFFF-H2"/>
-          <w:sz w:val="24"/>
-          <w:szCs w:val="24"/>
-        </w:rPr>
-        <w:t>ggetto</w:t>
+        <w:t>Codice articolo</w:t>
       </w:r>
     </w:p>
     <w:p>
@@ -1674,24 +1848,20 @@
           <w:ilvl w:val="0"/>
           <w:numId w:val="9"/>
         </w:numPr>
-        <w:autoSpaceDE w:val="0"/>
-        <w:autoSpaceDN w:val="0"/>
-        <w:adjustRightInd w:val="0"/>
-        <w:spacing w:after="0" w:line="240" w:lineRule="auto"/>
-        <w:jc w:val="both"/>
-        <w:rPr>
-          <w:rFonts w:asciiTheme="majorHAnsi" w:eastAsia="BatangChe" w:hAnsiTheme="majorHAnsi" w:cs="Batang-WinCharSetFFFF-H2"/>
-          <w:sz w:val="24"/>
-          <w:szCs w:val="24"/>
-        </w:rPr>
-      </w:pPr>
-      <w:r>
-        <w:rPr>
-          <w:rFonts w:asciiTheme="majorHAnsi" w:eastAsia="BatangChe" w:hAnsiTheme="majorHAnsi" w:cs="Batang-WinCharSetFFFF-H2"/>
-          <w:sz w:val="24"/>
-          <w:szCs w:val="24"/>
-        </w:rPr>
-        <w:t>Codice standard PDCF (codifica piano dei conti finanziario)</w:t>
+        <w:suppressAutoHyphens/>
+        <w:autoSpaceDN w:val="0"/>
+        <w:spacing w:after="0" w:line="240" w:lineRule="auto"/>
+        <w:contextualSpacing w:val="0"/>
+        <w:jc w:val="both"/>
+        <w:textAlignment w:val="baseline"/>
+      </w:pPr>
+      <w:r>
+        <w:rPr>
+          <w:rFonts w:ascii="Cambria" w:eastAsia="BatangChe" w:hAnsi="Cambria" w:cs="Batang-WinCharSetFFFF-H2"/>
+          <w:sz w:val="24"/>
+          <w:szCs w:val="24"/>
+        </w:rPr>
+        <w:t>Servizio o ufficio dell'accertamento/impegno (se utilizzato nella codifica dello stesso)</w:t>
       </w:r>
     </w:p>
     <w:p>
@@ -1701,24 +1871,20 @@
           <w:ilvl w:val="0"/>
           <w:numId w:val="9"/>
         </w:numPr>
-        <w:autoSpaceDE w:val="0"/>
-        <w:autoSpaceDN w:val="0"/>
-        <w:adjustRightInd w:val="0"/>
-        <w:spacing w:after="0" w:line="240" w:lineRule="auto"/>
-        <w:jc w:val="both"/>
-        <w:rPr>
-          <w:rFonts w:asciiTheme="majorHAnsi" w:eastAsia="BatangChe" w:hAnsiTheme="majorHAnsi" w:cs="Batang-WinCharSetFFFF-H2"/>
-          <w:sz w:val="24"/>
-          <w:szCs w:val="24"/>
-        </w:rPr>
-      </w:pPr>
-      <w:r>
-        <w:rPr>
-          <w:rFonts w:asciiTheme="majorHAnsi" w:eastAsia="BatangChe" w:hAnsiTheme="majorHAnsi" w:cs="Batang-WinCharSetFFFF-H2"/>
-          <w:sz w:val="24"/>
-          <w:szCs w:val="24"/>
-        </w:rPr>
-        <w:t>Codice capitolo</w:t>
+        <w:suppressAutoHyphens/>
+        <w:autoSpaceDN w:val="0"/>
+        <w:spacing w:after="0" w:line="240" w:lineRule="auto"/>
+        <w:contextualSpacing w:val="0"/>
+        <w:jc w:val="both"/>
+        <w:textAlignment w:val="baseline"/>
+      </w:pPr>
+      <w:r>
+        <w:rPr>
+          <w:rFonts w:ascii="Cambria" w:eastAsia="BatangChe" w:hAnsi="Cambria" w:cs="Batang-WinCharSetFFFF-H2"/>
+          <w:sz w:val="24"/>
+          <w:szCs w:val="24"/>
+        </w:rPr>
+        <w:t>Codice</w:t>
       </w:r>
     </w:p>
     <w:p>
@@ -1745,7 +1911,15 @@
           <w:sz w:val="24"/>
           <w:szCs w:val="24"/>
         </w:rPr>
-        <w:t>Codice articolo</w:t>
+        <w:t>Data</w:t>
+      </w:r>
+      <w:r>
+        <w:rPr>
+          <w:rFonts w:asciiTheme="majorHAnsi" w:eastAsia="BatangChe" w:hAnsiTheme="majorHAnsi" w:cs="Batang-WinCharSetFFFF-H2"/>
+          <w:sz w:val="24"/>
+          <w:szCs w:val="24"/>
+        </w:rPr>
+        <w:t xml:space="preserve"> di registrazione</w:t>
       </w:r>
     </w:p>
     <w:p>
@@ -1772,7 +1946,7 @@
           <w:sz w:val="24"/>
           <w:szCs w:val="24"/>
         </w:rPr>
-        <w:t>Codice CIG</w:t>
+        <w:t>Data di imputazione (scadenza)</w:t>
       </w:r>
     </w:p>
     <w:p>
@@ -1799,7 +1973,7 @@
           <w:sz w:val="24"/>
           <w:szCs w:val="24"/>
         </w:rPr>
-        <w:t>Codice CUP</w:t>
+        <w:t>Codice CIG</w:t>
       </w:r>
     </w:p>
     <w:p>
@@ -1826,7 +2000,7 @@
           <w:sz w:val="24"/>
           <w:szCs w:val="24"/>
         </w:rPr>
-        <w:t>Codice atto</w:t>
+        <w:t>Codice CUP</w:t>
       </w:r>
     </w:p>
     <w:p>
@@ -1853,7 +2027,23 @@
           <w:sz w:val="24"/>
           <w:szCs w:val="24"/>
         </w:rPr>
-        <w:t>Anno atto</w:t>
+        <w:t>Importo</w:t>
+      </w:r>
+      <w:r>
+        <w:rPr>
+          <w:rFonts w:asciiTheme="majorHAnsi" w:eastAsia="BatangChe" w:hAnsiTheme="majorHAnsi" w:cs="Batang-WinCharSetFFFF-H2"/>
+          <w:sz w:val="24"/>
+          <w:szCs w:val="24"/>
+        </w:rPr>
+        <w:t xml:space="preserve"> </w:t>
+      </w:r>
+      <w:r>
+        <w:rPr>
+          <w:rFonts w:asciiTheme="majorHAnsi" w:eastAsia="BatangChe" w:hAnsiTheme="majorHAnsi" w:cs="Batang-WinCharSetFFFF-H2"/>
+          <w:sz w:val="24"/>
+          <w:szCs w:val="24"/>
+        </w:rPr>
+        <w:t>accertato/impegnato</w:t>
       </w:r>
     </w:p>
     <w:p>
@@ -1880,7 +2070,15 @@
           <w:sz w:val="24"/>
           <w:szCs w:val="24"/>
         </w:rPr>
-        <w:t>Data atto</w:t>
+        <w:t xml:space="preserve">Importo </w:t>
+      </w:r>
+      <w:r>
+        <w:rPr>
+          <w:rFonts w:asciiTheme="majorHAnsi" w:eastAsia="BatangChe" w:hAnsiTheme="majorHAnsi" w:cs="Batang-WinCharSetFFFF-H2"/>
+          <w:sz w:val="24"/>
+          <w:szCs w:val="24"/>
+        </w:rPr>
+        <w:t>del residuo attivo/passivo</w:t>
       </w:r>
     </w:p>
     <w:p>
@@ -1907,7 +2105,15 @@
           <w:sz w:val="24"/>
           <w:szCs w:val="24"/>
         </w:rPr>
-        <w:t>Oggetto atto</w:t>
+        <w:t>O</w:t>
+      </w:r>
+      <w:r>
+        <w:rPr>
+          <w:rFonts w:asciiTheme="majorHAnsi" w:eastAsia="BatangChe" w:hAnsiTheme="majorHAnsi" w:cs="Batang-WinCharSetFFFF-H2"/>
+          <w:sz w:val="24"/>
+          <w:szCs w:val="24"/>
+        </w:rPr>
+        <w:t>ggetto</w:t>
       </w:r>
     </w:p>
     <w:p>
@@ -1917,24 +2123,20 @@
           <w:ilvl w:val="0"/>
           <w:numId w:val="9"/>
         </w:numPr>
-        <w:autoSpaceDE w:val="0"/>
-        <w:autoSpaceDN w:val="0"/>
-        <w:adjustRightInd w:val="0"/>
-        <w:spacing w:after="0" w:line="240" w:lineRule="auto"/>
-        <w:jc w:val="both"/>
-        <w:rPr>
-          <w:rFonts w:asciiTheme="majorHAnsi" w:eastAsia="BatangChe" w:hAnsiTheme="majorHAnsi" w:cs="Batang-WinCharSetFFFF-H2"/>
-          <w:sz w:val="24"/>
-          <w:szCs w:val="24"/>
-        </w:rPr>
-      </w:pPr>
-      <w:r>
-        <w:rPr>
-          <w:rFonts w:asciiTheme="majorHAnsi" w:eastAsia="BatangChe" w:hAnsiTheme="majorHAnsi" w:cs="Batang-WinCharSetFFFF-H2"/>
-          <w:sz w:val="24"/>
-          <w:szCs w:val="24"/>
-        </w:rPr>
-        <w:t>Tipologia atto</w:t>
+        <w:suppressAutoHyphens/>
+        <w:autoSpaceDN w:val="0"/>
+        <w:spacing w:after="0" w:line="240" w:lineRule="auto"/>
+        <w:contextualSpacing w:val="0"/>
+        <w:jc w:val="both"/>
+        <w:textAlignment w:val="baseline"/>
+      </w:pPr>
+      <w:r>
+        <w:rPr>
+          <w:rFonts w:ascii="Cambria" w:eastAsia="BatangChe" w:hAnsi="Cambria" w:cs="Batang-WinCharSetFFFF-H2"/>
+          <w:sz w:val="24"/>
+          <w:szCs w:val="24"/>
+        </w:rPr>
+        <w:t>Anno dell'esercizio di competenza dell’atto</w:t>
       </w:r>
     </w:p>
     <w:p>
@@ -1944,24 +2146,20 @@
           <w:ilvl w:val="0"/>
           <w:numId w:val="9"/>
         </w:numPr>
-        <w:autoSpaceDE w:val="0"/>
-        <w:autoSpaceDN w:val="0"/>
-        <w:adjustRightInd w:val="0"/>
-        <w:spacing w:after="0" w:line="240" w:lineRule="auto"/>
-        <w:jc w:val="both"/>
-        <w:rPr>
-          <w:rFonts w:asciiTheme="majorHAnsi" w:eastAsia="BatangChe" w:hAnsiTheme="majorHAnsi" w:cs="Batang-WinCharSetFFFF-H2"/>
-          <w:sz w:val="24"/>
-          <w:szCs w:val="24"/>
-        </w:rPr>
-      </w:pPr>
-      <w:r>
-        <w:rPr>
-          <w:rFonts w:asciiTheme="majorHAnsi" w:eastAsia="BatangChe" w:hAnsiTheme="majorHAnsi" w:cs="Batang-WinCharSetFFFF-H2"/>
-          <w:sz w:val="24"/>
-          <w:szCs w:val="24"/>
-        </w:rPr>
-        <w:t>Codice soggetto</w:t>
+        <w:suppressAutoHyphens/>
+        <w:autoSpaceDN w:val="0"/>
+        <w:spacing w:after="0" w:line="240" w:lineRule="auto"/>
+        <w:contextualSpacing w:val="0"/>
+        <w:jc w:val="both"/>
+        <w:textAlignment w:val="baseline"/>
+      </w:pPr>
+      <w:r>
+        <w:rPr>
+          <w:rFonts w:ascii="Cambria" w:eastAsia="BatangChe" w:hAnsi="Cambria" w:cs="Batang-WinCharSetFFFF-H2"/>
+          <w:sz w:val="24"/>
+          <w:szCs w:val="24"/>
+        </w:rPr>
+        <w:t>Tipologia atto</w:t>
       </w:r>
     </w:p>
     <w:p>
@@ -1971,24 +2169,20 @@
           <w:ilvl w:val="0"/>
           <w:numId w:val="9"/>
         </w:numPr>
-        <w:autoSpaceDE w:val="0"/>
-        <w:autoSpaceDN w:val="0"/>
-        <w:adjustRightInd w:val="0"/>
-        <w:spacing w:after="0" w:line="240" w:lineRule="auto"/>
-        <w:jc w:val="both"/>
-        <w:rPr>
-          <w:rFonts w:asciiTheme="majorHAnsi" w:eastAsia="BatangChe" w:hAnsiTheme="majorHAnsi" w:cs="Batang-WinCharSetFFFF-H2"/>
-          <w:sz w:val="24"/>
-          <w:szCs w:val="24"/>
-        </w:rPr>
-      </w:pPr>
-      <w:r>
-        <w:rPr>
-          <w:rFonts w:asciiTheme="majorHAnsi" w:eastAsia="BatangChe" w:hAnsiTheme="majorHAnsi" w:cs="Batang-WinCharSetFFFF-H2"/>
-          <w:sz w:val="24"/>
-          <w:szCs w:val="24"/>
-        </w:rPr>
-        <w:t>Codice fiscale soggetto</w:t>
+        <w:suppressAutoHyphens/>
+        <w:autoSpaceDN w:val="0"/>
+        <w:spacing w:after="0" w:line="240" w:lineRule="auto"/>
+        <w:contextualSpacing w:val="0"/>
+        <w:jc w:val="both"/>
+        <w:textAlignment w:val="baseline"/>
+      </w:pPr>
+      <w:r>
+        <w:rPr>
+          <w:rFonts w:ascii="Cambria" w:eastAsia="BatangChe" w:hAnsi="Cambria" w:cs="Batang-WinCharSetFFFF-H2"/>
+          <w:sz w:val="24"/>
+          <w:szCs w:val="24"/>
+        </w:rPr>
+        <w:t>Servizio o ufficio dell'atto (se utilizzato nella codifica dello stesso)</w:t>
       </w:r>
     </w:p>
     <w:p>
@@ -2015,15 +2209,23 @@
           <w:sz w:val="24"/>
           <w:szCs w:val="24"/>
         </w:rPr>
-        <w:t>P</w:t>
-      </w:r>
-      <w:r>
-        <w:rPr>
-          <w:rFonts w:asciiTheme="majorHAnsi" w:eastAsia="BatangChe" w:hAnsiTheme="majorHAnsi" w:cs="Batang-WinCharSetFFFF-H2"/>
-          <w:sz w:val="24"/>
-          <w:szCs w:val="24"/>
-        </w:rPr>
-        <w:t>artita iva soggetto</w:t>
+        <w:t xml:space="preserve">Codice </w:t>
+      </w:r>
+      <w:r>
+        <w:rPr>
+          <w:rFonts w:asciiTheme="majorHAnsi" w:eastAsia="BatangChe" w:hAnsiTheme="majorHAnsi" w:cs="Batang-WinCharSetFFFF-H2"/>
+          <w:sz w:val="24"/>
+          <w:szCs w:val="24"/>
+        </w:rPr>
+        <w:t>dell’</w:t>
+      </w:r>
+      <w:r>
+        <w:rPr>
+          <w:rFonts w:asciiTheme="majorHAnsi" w:eastAsia="BatangChe" w:hAnsiTheme="majorHAnsi" w:cs="Batang-WinCharSetFFFF-H2"/>
+          <w:sz w:val="24"/>
+          <w:szCs w:val="24"/>
+        </w:rPr>
+        <w:t>atto</w:t>
       </w:r>
     </w:p>
     <w:p>
@@ -2050,143 +2252,15 @@
           <w:sz w:val="24"/>
           <w:szCs w:val="24"/>
         </w:rPr>
-        <w:t>Nome o ragione sociale soggetto</w:t>
-      </w:r>
-    </w:p>
-    <w:p>
-      <w:pPr>
-        <w:autoSpaceDE w:val="0"/>
-        <w:autoSpaceDN w:val="0"/>
-        <w:adjustRightInd w:val="0"/>
-        <w:spacing w:after="0" w:line="240" w:lineRule="auto"/>
-        <w:jc w:val="both"/>
-        <w:rPr>
-          <w:rFonts w:asciiTheme="majorHAnsi" w:eastAsia="BatangChe" w:hAnsiTheme="majorHAnsi" w:cs="Batang-WinCharSetFFFF-H2"/>
-          <w:sz w:val="24"/>
-          <w:szCs w:val="24"/>
-        </w:rPr>
-      </w:pPr>
-    </w:p>
-    <w:p>
-      <w:pPr>
-        <w:autoSpaceDE w:val="0"/>
-        <w:autoSpaceDN w:val="0"/>
-        <w:adjustRightInd w:val="0"/>
-        <w:spacing w:after="0" w:line="240" w:lineRule="auto"/>
-        <w:jc w:val="both"/>
-        <w:rPr>
-          <w:rFonts w:asciiTheme="majorHAnsi" w:eastAsia="BatangChe" w:hAnsiTheme="majorHAnsi" w:cs="Batang-WinCharSetFFFF-H2"/>
-          <w:sz w:val="24"/>
-          <w:szCs w:val="24"/>
-        </w:rPr>
-      </w:pPr>
-    </w:p>
-    <w:p>
-      <w:pPr>
-        <w:autoSpaceDE w:val="0"/>
-        <w:autoSpaceDN w:val="0"/>
-        <w:adjustRightInd w:val="0"/>
-        <w:spacing w:after="0" w:line="240" w:lineRule="auto"/>
-        <w:jc w:val="both"/>
-        <w:rPr>
-          <w:rFonts w:asciiTheme="majorHAnsi" w:eastAsia="BatangChe" w:hAnsiTheme="majorHAnsi" w:cs="Batang-WinCharSetFFFF-H2"/>
-          <w:sz w:val="24"/>
-          <w:szCs w:val="24"/>
-        </w:rPr>
-      </w:pPr>
-      <w:r>
-        <w:rPr>
-          <w:rFonts w:asciiTheme="majorHAnsi" w:eastAsia="BatangChe" w:hAnsiTheme="majorHAnsi" w:cs="Batang-WinCharSetFFFF-H2"/>
-          <w:sz w:val="24"/>
-          <w:szCs w:val="24"/>
-        </w:rPr>
-        <w:t>Si r</w:t>
-      </w:r>
-      <w:r>
-        <w:rPr>
-          <w:rFonts w:asciiTheme="majorHAnsi" w:eastAsia="BatangChe" w:hAnsiTheme="majorHAnsi" w:cs="Batang-WinCharSetFFFF-H2"/>
-          <w:sz w:val="24"/>
-          <w:szCs w:val="24"/>
-        </w:rPr>
-        <w:t>ichiede</w:t>
-      </w:r>
-      <w:r>
-        <w:rPr>
-          <w:rFonts w:asciiTheme="majorHAnsi" w:eastAsia="BatangChe" w:hAnsiTheme="majorHAnsi" w:cs="Batang-WinCharSetFFFF-H2"/>
-          <w:sz w:val="24"/>
-          <w:szCs w:val="24"/>
-        </w:rPr>
-        <w:t xml:space="preserve"> di avere tali flussi</w:t>
-      </w:r>
-      <w:r>
-        <w:rPr>
-          <w:rFonts w:asciiTheme="majorHAnsi" w:eastAsia="BatangChe" w:hAnsiTheme="majorHAnsi" w:cs="Batang-WinCharSetFFFF-H2"/>
-          <w:sz w:val="24"/>
-          <w:szCs w:val="24"/>
-        </w:rPr>
-        <w:t xml:space="preserve"> di dati</w:t>
-      </w:r>
-      <w:r>
-        <w:rPr>
-          <w:rFonts w:asciiTheme="majorHAnsi" w:eastAsia="BatangChe" w:hAnsiTheme="majorHAnsi" w:cs="Batang-WinCharSetFFFF-H2"/>
-          <w:sz w:val="24"/>
-          <w:szCs w:val="24"/>
-        </w:rPr>
-        <w:t xml:space="preserve"> in uno dei seguenti formati</w:t>
-      </w:r>
-      <w:r>
-        <w:rPr>
-          <w:rFonts w:asciiTheme="majorHAnsi" w:eastAsia="BatangChe" w:hAnsiTheme="majorHAnsi" w:cs="Batang-WinCharSetFFFF-H2"/>
-          <w:sz w:val="24"/>
-          <w:szCs w:val="24"/>
-        </w:rPr>
-        <w:t xml:space="preserve"> standard</w:t>
-      </w:r>
-      <w:r>
-        <w:rPr>
-          <w:rFonts w:asciiTheme="majorHAnsi" w:eastAsia="BatangChe" w:hAnsiTheme="majorHAnsi" w:cs="Batang-WinCharSetFFFF-H2"/>
-          <w:sz w:val="24"/>
-          <w:szCs w:val="24"/>
-        </w:rPr>
-        <w:t xml:space="preserve"> </w:t>
-      </w:r>
-      <w:r>
-        <w:rPr>
-          <w:rFonts w:asciiTheme="majorHAnsi" w:eastAsia="BatangChe" w:hAnsiTheme="majorHAnsi"/>
-          <w:sz w:val="24"/>
-          <w:szCs w:val="24"/>
-        </w:rPr>
-        <w:t>o comunque in un formato elaborabile mediante un foglio di calcolo (es. Excel)</w:t>
-      </w:r>
-      <w:r>
-        <w:rPr>
-          <w:rFonts w:asciiTheme="majorHAnsi" w:eastAsia="BatangChe" w:hAnsiTheme="majorHAnsi" w:cs="Batang-WinCharSetFFFF-H2"/>
-          <w:sz w:val="24"/>
-          <w:szCs w:val="24"/>
-        </w:rPr>
-        <w:t>:</w:t>
-      </w:r>
-    </w:p>
-    <w:p>
-      <w:pPr>
-        <w:autoSpaceDE w:val="0"/>
-        <w:autoSpaceDN w:val="0"/>
-        <w:adjustRightInd w:val="0"/>
-        <w:spacing w:after="0" w:line="240" w:lineRule="auto"/>
-        <w:jc w:val="both"/>
-        <w:rPr>
-          <w:rFonts w:asciiTheme="majorHAnsi" w:eastAsia="BatangChe" w:hAnsiTheme="majorHAnsi" w:cs="Batang-WinCharSetFFFF-H2"/>
-          <w:sz w:val="24"/>
-          <w:szCs w:val="24"/>
-        </w:rPr>
-      </w:pPr>
+        <w:t>Data dell’atto</w:t>
+      </w:r>
     </w:p>
     <w:p>
       <w:pPr>
         <w:pStyle w:val="Paragrafoelenco"/>
         <w:numPr>
           <w:ilvl w:val="0"/>
-          <w:numId w:val="2"/>
+          <w:numId w:val="9"/>
         </w:numPr>
         <w:autoSpaceDE w:val="0"/>
         <w:autoSpaceDN w:val="0"/>
@@ -2194,29 +2268,18 @@
         <w:spacing w:after="0" w:line="240" w:lineRule="auto"/>
         <w:jc w:val="both"/>
         <w:rPr>
-          <w:rStyle w:val="null"/>
-          <w:rFonts w:asciiTheme="majorHAnsi" w:eastAsia="BatangChe" w:hAnsiTheme="majorHAnsi"/>
-          <w:sz w:val="24"/>
-          <w:szCs w:val="24"/>
-        </w:rPr>
-      </w:pPr>
-      <w:r>
-        <w:rPr>
-          <w:rStyle w:val="null"/>
-          <w:rFonts w:asciiTheme="majorHAnsi" w:eastAsia="BatangChe" w:hAnsiTheme="majorHAnsi"/>
-          <w:sz w:val="24"/>
-          <w:szCs w:val="24"/>
-        </w:rPr>
-        <w:t>XLS</w:t>
-      </w:r>
-      <w:r>
-        <w:rPr>
-          <w:rStyle w:val="null"/>
-          <w:rFonts w:asciiTheme="majorHAnsi" w:eastAsia="BatangChe" w:hAnsiTheme="majorHAnsi"/>
-          <w:sz w:val="24"/>
-          <w:szCs w:val="24"/>
-        </w:rPr>
-        <w:t xml:space="preserve"> o ODS</w:t>
+          <w:rFonts w:asciiTheme="majorHAnsi" w:eastAsia="BatangChe" w:hAnsiTheme="majorHAnsi" w:cs="Batang-WinCharSetFFFF-H2"/>
+          <w:sz w:val="24"/>
+          <w:szCs w:val="24"/>
+        </w:rPr>
+      </w:pPr>
+      <w:r>
+        <w:rPr>
+          <w:rFonts w:asciiTheme="majorHAnsi" w:eastAsia="BatangChe" w:hAnsiTheme="majorHAnsi" w:cs="Batang-WinCharSetFFFF-H2"/>
+          <w:sz w:val="24"/>
+          <w:szCs w:val="24"/>
+        </w:rPr>
+        <w:t>Oggetto atto</w:t>
       </w:r>
     </w:p>
     <w:p>
@@ -2224,7 +2287,7 @@
         <w:pStyle w:val="Paragrafoelenco"/>
         <w:numPr>
           <w:ilvl w:val="0"/>
-          <w:numId w:val="2"/>
+          <w:numId w:val="9"/>
         </w:numPr>
         <w:autoSpaceDE w:val="0"/>
         <w:autoSpaceDN w:val="0"/>
@@ -2232,91 +2295,547 @@
         <w:spacing w:after="0" w:line="240" w:lineRule="auto"/>
         <w:jc w:val="both"/>
         <w:rPr>
+          <w:rFonts w:asciiTheme="majorHAnsi" w:eastAsia="BatangChe" w:hAnsiTheme="majorHAnsi" w:cs="Batang-WinCharSetFFFF-H2"/>
+          <w:sz w:val="24"/>
+          <w:szCs w:val="24"/>
+        </w:rPr>
+      </w:pPr>
+      <w:r>
+        <w:rPr>
+          <w:rFonts w:asciiTheme="majorHAnsi" w:eastAsia="BatangChe" w:hAnsiTheme="majorHAnsi" w:cs="Batang-WinCharSetFFFF-H2"/>
+          <w:sz w:val="24"/>
+          <w:szCs w:val="24"/>
+        </w:rPr>
+        <w:t xml:space="preserve">Codice </w:t>
+      </w:r>
+      <w:r>
+        <w:rPr>
+          <w:rFonts w:asciiTheme="majorHAnsi" w:eastAsia="BatangChe" w:hAnsiTheme="majorHAnsi" w:cs="Batang-WinCharSetFFFF-H2"/>
+          <w:sz w:val="24"/>
+          <w:szCs w:val="24"/>
+        </w:rPr>
+        <w:t xml:space="preserve">del </w:t>
+      </w:r>
+      <w:r>
+        <w:rPr>
+          <w:rFonts w:asciiTheme="majorHAnsi" w:eastAsia="BatangChe" w:hAnsiTheme="majorHAnsi" w:cs="Batang-WinCharSetFFFF-H2"/>
+          <w:sz w:val="24"/>
+          <w:szCs w:val="24"/>
+        </w:rPr>
+        <w:t>soggetto</w:t>
+      </w:r>
+    </w:p>
+    <w:p>
+      <w:pPr>
+        <w:pStyle w:val="Paragrafoelenco"/>
+        <w:numPr>
+          <w:ilvl w:val="0"/>
+          <w:numId w:val="9"/>
+        </w:numPr>
+        <w:autoSpaceDE w:val="0"/>
+        <w:autoSpaceDN w:val="0"/>
+        <w:adjustRightInd w:val="0"/>
+        <w:spacing w:after="0" w:line="240" w:lineRule="auto"/>
+        <w:jc w:val="both"/>
+        <w:rPr>
+          <w:rFonts w:asciiTheme="majorHAnsi" w:eastAsia="BatangChe" w:hAnsiTheme="majorHAnsi" w:cs="Batang-WinCharSetFFFF-H2"/>
+          <w:sz w:val="24"/>
+          <w:szCs w:val="24"/>
+        </w:rPr>
+      </w:pPr>
+      <w:r>
+        <w:rPr>
+          <w:rFonts w:asciiTheme="majorHAnsi" w:eastAsia="BatangChe" w:hAnsiTheme="majorHAnsi" w:cs="Batang-WinCharSetFFFF-H2"/>
+          <w:sz w:val="24"/>
+          <w:szCs w:val="24"/>
+        </w:rPr>
+        <w:t xml:space="preserve">Codice fiscale </w:t>
+      </w:r>
+      <w:r>
+        <w:rPr>
+          <w:rFonts w:asciiTheme="majorHAnsi" w:eastAsia="BatangChe" w:hAnsiTheme="majorHAnsi" w:cs="Batang-WinCharSetFFFF-H2"/>
+          <w:sz w:val="24"/>
+          <w:szCs w:val="24"/>
+        </w:rPr>
+        <w:t xml:space="preserve">del </w:t>
+      </w:r>
+      <w:r>
+        <w:rPr>
+          <w:rFonts w:asciiTheme="majorHAnsi" w:eastAsia="BatangChe" w:hAnsiTheme="majorHAnsi" w:cs="Batang-WinCharSetFFFF-H2"/>
+          <w:sz w:val="24"/>
+          <w:szCs w:val="24"/>
+        </w:rPr>
+        <w:t>soggetto</w:t>
+      </w:r>
+    </w:p>
+    <w:p>
+      <w:pPr>
+        <w:pStyle w:val="Paragrafoelenco"/>
+        <w:numPr>
+          <w:ilvl w:val="0"/>
+          <w:numId w:val="9"/>
+        </w:numPr>
+        <w:autoSpaceDE w:val="0"/>
+        <w:autoSpaceDN w:val="0"/>
+        <w:adjustRightInd w:val="0"/>
+        <w:spacing w:after="0" w:line="240" w:lineRule="auto"/>
+        <w:jc w:val="both"/>
+        <w:rPr>
+          <w:rFonts w:asciiTheme="majorHAnsi" w:eastAsia="BatangChe" w:hAnsiTheme="majorHAnsi" w:cs="Batang-WinCharSetFFFF-H2"/>
+          <w:sz w:val="24"/>
+          <w:szCs w:val="24"/>
+        </w:rPr>
+      </w:pPr>
+      <w:r>
+        <w:rPr>
+          <w:rFonts w:asciiTheme="majorHAnsi" w:eastAsia="BatangChe" w:hAnsiTheme="majorHAnsi" w:cs="Batang-WinCharSetFFFF-H2"/>
+          <w:sz w:val="24"/>
+          <w:szCs w:val="24"/>
+        </w:rPr>
+        <w:t>P</w:t>
+      </w:r>
+      <w:r>
+        <w:rPr>
+          <w:rFonts w:asciiTheme="majorHAnsi" w:eastAsia="BatangChe" w:hAnsiTheme="majorHAnsi" w:cs="Batang-WinCharSetFFFF-H2"/>
+          <w:sz w:val="24"/>
+          <w:szCs w:val="24"/>
+        </w:rPr>
+        <w:t xml:space="preserve">artita iva </w:t>
+      </w:r>
+      <w:r>
+        <w:rPr>
+          <w:rFonts w:asciiTheme="majorHAnsi" w:eastAsia="BatangChe" w:hAnsiTheme="majorHAnsi" w:cs="Batang-WinCharSetFFFF-H2"/>
+          <w:sz w:val="24"/>
+          <w:szCs w:val="24"/>
+        </w:rPr>
+        <w:t xml:space="preserve">del </w:t>
+      </w:r>
+      <w:r>
+        <w:rPr>
+          <w:rFonts w:asciiTheme="majorHAnsi" w:eastAsia="BatangChe" w:hAnsiTheme="majorHAnsi" w:cs="Batang-WinCharSetFFFF-H2"/>
+          <w:sz w:val="24"/>
+          <w:szCs w:val="24"/>
+        </w:rPr>
+        <w:t>soggetto</w:t>
+      </w:r>
+    </w:p>
+    <w:p>
+      <w:pPr>
+        <w:pStyle w:val="Paragrafoelenco"/>
+        <w:numPr>
+          <w:ilvl w:val="0"/>
+          <w:numId w:val="9"/>
+        </w:numPr>
+        <w:autoSpaceDE w:val="0"/>
+        <w:autoSpaceDN w:val="0"/>
+        <w:adjustRightInd w:val="0"/>
+        <w:spacing w:after="0" w:line="240" w:lineRule="auto"/>
+        <w:jc w:val="both"/>
+        <w:rPr>
+          <w:rFonts w:asciiTheme="majorHAnsi" w:eastAsia="BatangChe" w:hAnsiTheme="majorHAnsi" w:cs="Batang-WinCharSetFFFF-H2"/>
+          <w:sz w:val="24"/>
+          <w:szCs w:val="24"/>
+        </w:rPr>
+      </w:pPr>
+      <w:r>
+        <w:rPr>
+          <w:rFonts w:asciiTheme="majorHAnsi" w:eastAsia="BatangChe" w:hAnsiTheme="majorHAnsi" w:cs="Batang-WinCharSetFFFF-H2"/>
+          <w:sz w:val="24"/>
+          <w:szCs w:val="24"/>
+        </w:rPr>
+        <w:t>Nome o ragione sociale soggetto</w:t>
+      </w:r>
+    </w:p>
+    <w:p>
+      <w:pPr>
+        <w:autoSpaceDE w:val="0"/>
+        <w:autoSpaceDN w:val="0"/>
+        <w:adjustRightInd w:val="0"/>
+        <w:spacing w:after="0" w:line="240" w:lineRule="auto"/>
+        <w:jc w:val="both"/>
+        <w:rPr>
+          <w:rFonts w:asciiTheme="majorHAnsi" w:eastAsia="BatangChe" w:hAnsiTheme="majorHAnsi" w:cs="Batang-WinCharSetFFFF-H2"/>
+          <w:sz w:val="24"/>
+          <w:szCs w:val="24"/>
+        </w:rPr>
+      </w:pPr>
+    </w:p>
+    <w:p>
+      <w:pPr>
+        <w:autoSpaceDE w:val="0"/>
+        <w:autoSpaceDN w:val="0"/>
+        <w:adjustRightInd w:val="0"/>
+        <w:spacing w:after="0" w:line="240" w:lineRule="auto"/>
+        <w:jc w:val="both"/>
+        <w:rPr>
+          <w:rFonts w:asciiTheme="majorHAnsi" w:eastAsia="BatangChe" w:hAnsiTheme="majorHAnsi" w:cs="Batang-WinCharSetFFFF-H2"/>
+          <w:sz w:val="24"/>
+          <w:szCs w:val="24"/>
+        </w:rPr>
+      </w:pPr>
+    </w:p>
+    <w:p>
+      <w:pPr>
+        <w:autoSpaceDE w:val="0"/>
+        <w:autoSpaceDN w:val="0"/>
+        <w:adjustRightInd w:val="0"/>
+        <w:spacing w:after="0" w:line="240" w:lineRule="auto"/>
+        <w:jc w:val="both"/>
+        <w:rPr>
+          <w:rFonts w:asciiTheme="majorHAnsi" w:eastAsia="BatangChe" w:hAnsiTheme="majorHAnsi" w:cs="Batang-WinCharSetFFFF-H2"/>
+          <w:sz w:val="24"/>
+          <w:szCs w:val="24"/>
+        </w:rPr>
+      </w:pPr>
+      <w:r>
+        <w:rPr>
+          <w:rFonts w:asciiTheme="majorHAnsi" w:eastAsia="BatangChe" w:hAnsiTheme="majorHAnsi" w:cs="Batang-WinCharSetFFFF-H2"/>
+          <w:sz w:val="24"/>
+          <w:szCs w:val="24"/>
+        </w:rPr>
+        <w:t xml:space="preserve">Trattandosi di richiesta di dati, si specifica che gli stessi devono essere forniti </w:t>
+      </w:r>
+      <w:r>
+        <w:rPr>
+          <w:rFonts w:asciiTheme="majorHAnsi" w:eastAsia="BatangChe" w:hAnsiTheme="majorHAnsi" w:cs="Batang-WinCharSetFFFF-H2"/>
+          <w:sz w:val="24"/>
+          <w:szCs w:val="24"/>
+        </w:rPr>
+        <w:t>in un formato aperto</w:t>
+      </w:r>
+      <w:r>
+        <w:rPr>
+          <w:rFonts w:asciiTheme="majorHAnsi" w:eastAsia="BatangChe" w:hAnsiTheme="majorHAnsi" w:cs="Batang-WinCharSetFFFF-H2"/>
+          <w:sz w:val="24"/>
+          <w:szCs w:val="24"/>
+        </w:rPr>
+        <w:t xml:space="preserve"> e </w:t>
+      </w:r>
+      <w:r>
+        <w:rPr>
+          <w:rFonts w:asciiTheme="majorHAnsi" w:eastAsia="BatangChe" w:hAnsiTheme="majorHAnsi" w:cs="Batang-WinCharSetFFFF-H2"/>
+          <w:sz w:val="24"/>
+          <w:szCs w:val="24"/>
+        </w:rPr>
+        <w:t>standard</w:t>
+      </w:r>
+      <w:r>
+        <w:rPr>
+          <w:rFonts w:asciiTheme="majorHAnsi" w:eastAsia="BatangChe" w:hAnsiTheme="majorHAnsi" w:cs="Batang-WinCharSetFFFF-H2"/>
+          <w:sz w:val="24"/>
+          <w:szCs w:val="24"/>
+        </w:rPr>
+        <w:t>,</w:t>
+      </w:r>
+      <w:r>
+        <w:rPr>
+          <w:rFonts w:asciiTheme="majorHAnsi" w:eastAsia="BatangChe" w:hAnsiTheme="majorHAnsi" w:cs="Batang-WinCharSetFFFF-H2"/>
+          <w:sz w:val="24"/>
+          <w:szCs w:val="24"/>
+        </w:rPr>
+        <w:t xml:space="preserve"> </w:t>
+      </w:r>
+      <w:r>
+        <w:rPr>
           <w:rFonts w:asciiTheme="majorHAnsi" w:eastAsia="BatangChe" w:hAnsiTheme="majorHAnsi"/>
           <w:sz w:val="24"/>
           <w:szCs w:val="24"/>
         </w:rPr>
-      </w:pPr>
+        <w:t>elaborabile</w:t>
+      </w:r>
       <w:r>
         <w:rPr>
           <w:rFonts w:asciiTheme="majorHAnsi" w:eastAsia="BatangChe" w:hAnsiTheme="majorHAnsi"/>
           <w:sz w:val="24"/>
           <w:szCs w:val="24"/>
         </w:rPr>
-        <w:t>CSV</w:t>
-      </w:r>
-    </w:p>
-    <w:p>
-      <w:pPr>
-        <w:autoSpaceDE w:val="0"/>
-        <w:autoSpaceDN w:val="0"/>
-        <w:adjustRightInd w:val="0"/>
-        <w:spacing w:after="0" w:line="240" w:lineRule="auto"/>
-        <w:jc w:val="both"/>
+        <w:t xml:space="preserve"> </w:t>
+      </w:r>
+      <w:r>
         <w:rPr>
           <w:rFonts w:asciiTheme="majorHAnsi" w:eastAsia="BatangChe" w:hAnsiTheme="majorHAnsi"/>
           <w:sz w:val="24"/>
           <w:szCs w:val="24"/>
         </w:rPr>
-      </w:pPr>
-    </w:p>
-    <w:p>
-      <w:pPr>
-        <w:autoSpaceDE w:val="0"/>
-        <w:autoSpaceDN w:val="0"/>
-        <w:adjustRightInd w:val="0"/>
-        <w:spacing w:after="0" w:line="240" w:lineRule="auto"/>
-        <w:jc w:val="both"/>
+        <w:t xml:space="preserve">da procedure automatizzate, ai sensi degli articoli </w:t>
+      </w:r>
+      <w:r>
         <w:rPr>
           <w:rFonts w:asciiTheme="majorHAnsi" w:eastAsia="BatangChe" w:hAnsiTheme="majorHAnsi"/>
           <w:sz w:val="24"/>
           <w:szCs w:val="24"/>
         </w:rPr>
-      </w:pPr>
+        <w:t xml:space="preserve">52 c.7 e </w:t>
+      </w:r>
       <w:r>
         <w:rPr>
           <w:rFonts w:asciiTheme="majorHAnsi" w:eastAsia="BatangChe" w:hAnsiTheme="majorHAnsi"/>
           <w:sz w:val="24"/>
           <w:szCs w:val="24"/>
         </w:rPr>
-        <w:t>Si esclude esplicitamente il formato PDF dalla lista dei formati accettabili in quanto non utilizzabile ai fini del controllo efficace sui dati.</w:t>
-      </w:r>
-    </w:p>
-    <w:p>
-      <w:pPr>
-        <w:autoSpaceDE w:val="0"/>
-        <w:autoSpaceDN w:val="0"/>
-        <w:adjustRightInd w:val="0"/>
-        <w:spacing w:after="0" w:line="240" w:lineRule="auto"/>
-        <w:jc w:val="both"/>
-        <w:rPr>
-          <w:rFonts w:asciiTheme="majorHAnsi" w:eastAsia="BatangChe" w:hAnsiTheme="majorHAnsi" w:cs="Batang-WinCharSetFFFF-H2"/>
-          <w:sz w:val="24"/>
-          <w:szCs w:val="24"/>
-        </w:rPr>
-      </w:pPr>
-    </w:p>
-    <w:p>
-      <w:pPr>
-        <w:autoSpaceDE w:val="0"/>
-        <w:autoSpaceDN w:val="0"/>
-        <w:adjustRightInd w:val="0"/>
-        <w:spacing w:after="0" w:line="240" w:lineRule="auto"/>
-        <w:jc w:val="both"/>
-        <w:rPr>
-          <w:rFonts w:asciiTheme="majorHAnsi" w:eastAsia="BatangChe" w:hAnsiTheme="majorHAnsi" w:cs="Batang-WinCharSetFFFF-H2"/>
-          <w:sz w:val="24"/>
-          <w:szCs w:val="24"/>
-        </w:rPr>
-      </w:pPr>
-      <w:r>
-        <w:rPr>
-          <w:rFonts w:asciiTheme="majorHAnsi" w:eastAsia="BatangChe" w:hAnsiTheme="majorHAnsi" w:cs="Batang-WinCharSetFFFF-H2"/>
-          <w:sz w:val="24"/>
-          <w:szCs w:val="24"/>
-        </w:rPr>
-        <w:t>Si chiede inoltre di avere relativamente all’esercizio sopra specificato:</w:t>
-      </w:r>
+        <w:t xml:space="preserve">68 c. 3 del </w:t>
+      </w:r>
+      <w:r>
+        <w:rPr>
+          <w:rFonts w:asciiTheme="majorHAnsi" w:eastAsia="BatangChe" w:hAnsiTheme="majorHAnsi"/>
+          <w:sz w:val="24"/>
+          <w:szCs w:val="24"/>
+        </w:rPr>
+        <w:t xml:space="preserve">Codice per l’Amministrazione Digitale (CAD), </w:t>
+      </w:r>
+      <w:r>
+        <w:rPr>
+          <w:rFonts w:asciiTheme="majorHAnsi" w:eastAsia="BatangChe" w:hAnsiTheme="majorHAnsi"/>
+          <w:sz w:val="24"/>
+          <w:szCs w:val="24"/>
+        </w:rPr>
+        <w:t xml:space="preserve">e delle </w:t>
+      </w:r>
+      <w:r>
+        <w:rPr>
+          <w:rFonts w:asciiTheme="majorHAnsi" w:eastAsia="BatangChe" w:hAnsiTheme="majorHAnsi"/>
+          <w:sz w:val="24"/>
+          <w:szCs w:val="24"/>
+        </w:rPr>
+        <w:t>richiama</w:t>
+      </w:r>
+      <w:r>
+        <w:rPr>
+          <w:rFonts w:asciiTheme="majorHAnsi" w:eastAsia="BatangChe" w:hAnsiTheme="majorHAnsi"/>
+          <w:sz w:val="24"/>
+          <w:szCs w:val="24"/>
+        </w:rPr>
+        <w:t>te</w:t>
+      </w:r>
+      <w:r>
+        <w:rPr>
+          <w:rFonts w:asciiTheme="majorHAnsi" w:eastAsia="BatangChe" w:hAnsiTheme="majorHAnsi"/>
+          <w:sz w:val="24"/>
+          <w:szCs w:val="24"/>
+        </w:rPr>
+        <w:t xml:space="preserve"> le linee guida nazionali che individuano gli standard tecnici</w:t>
+      </w:r>
+      <w:r>
+        <w:rPr>
+          <w:rFonts w:asciiTheme="majorHAnsi" w:eastAsia="BatangChe" w:hAnsiTheme="majorHAnsi"/>
+          <w:sz w:val="24"/>
+          <w:szCs w:val="24"/>
+        </w:rPr>
+        <w:t xml:space="preserve"> per formati aperti, </w:t>
+      </w:r>
+      <w:r>
+        <w:rPr>
+          <w:rFonts w:asciiTheme="majorHAnsi" w:eastAsia="BatangChe" w:hAnsiTheme="majorHAnsi"/>
+          <w:sz w:val="24"/>
+          <w:szCs w:val="24"/>
+        </w:rPr>
+        <w:t>al</w:t>
+      </w:r>
+      <w:r>
+        <w:rPr>
+          <w:rFonts w:asciiTheme="majorHAnsi" w:eastAsia="BatangChe" w:hAnsiTheme="majorHAnsi"/>
+          <w:sz w:val="24"/>
+          <w:szCs w:val="24"/>
+        </w:rPr>
+        <w:t>le quale le PA devono attenersi.</w:t>
+      </w:r>
+    </w:p>
+    <w:p>
+      <w:pPr>
+        <w:autoSpaceDE w:val="0"/>
+        <w:autoSpaceDN w:val="0"/>
+        <w:adjustRightInd w:val="0"/>
+        <w:spacing w:after="0" w:line="240" w:lineRule="auto"/>
+        <w:jc w:val="both"/>
+        <w:rPr>
+          <w:rFonts w:asciiTheme="majorHAnsi" w:eastAsia="BatangChe" w:hAnsiTheme="majorHAnsi"/>
+          <w:sz w:val="24"/>
+          <w:szCs w:val="24"/>
+        </w:rPr>
+      </w:pPr>
+      <w:r>
+        <w:rPr>
+          <w:rFonts w:asciiTheme="majorHAnsi" w:eastAsia="BatangChe" w:hAnsiTheme="majorHAnsi"/>
+          <w:sz w:val="24"/>
+          <w:szCs w:val="24"/>
+        </w:rPr>
+        <w:lastRenderedPageBreak/>
+        <w:t>Si esclude esplicitamente il formato PDF dalla lista dei formati accettabili in quanto non</w:t>
+      </w:r>
+      <w:r>
+        <w:rPr>
+          <w:rFonts w:asciiTheme="majorHAnsi" w:eastAsia="BatangChe" w:hAnsiTheme="majorHAnsi"/>
+          <w:sz w:val="24"/>
+          <w:szCs w:val="24"/>
+        </w:rPr>
+        <w:t xml:space="preserve"> incluso nei formati aperti utilizzabili per la rappresentazione dei dati</w:t>
+      </w:r>
+      <w:r>
+        <w:rPr>
+          <w:rFonts w:asciiTheme="majorHAnsi" w:eastAsia="BatangChe" w:hAnsiTheme="majorHAnsi"/>
+          <w:sz w:val="24"/>
+          <w:szCs w:val="24"/>
+        </w:rPr>
+        <w:t>.</w:t>
+      </w:r>
+    </w:p>
+    <w:p>
+      <w:pPr>
+        <w:autoSpaceDE w:val="0"/>
+        <w:autoSpaceDN w:val="0"/>
+        <w:adjustRightInd w:val="0"/>
+        <w:spacing w:after="0" w:line="240" w:lineRule="auto"/>
+        <w:jc w:val="both"/>
+        <w:rPr>
+          <w:rFonts w:asciiTheme="majorHAnsi" w:eastAsia="BatangChe" w:hAnsiTheme="majorHAnsi"/>
+          <w:sz w:val="24"/>
+          <w:szCs w:val="24"/>
+        </w:rPr>
+      </w:pPr>
+    </w:p>
+    <w:p>
+      <w:pPr>
+        <w:autoSpaceDE w:val="0"/>
+        <w:autoSpaceDN w:val="0"/>
+        <w:adjustRightInd w:val="0"/>
+        <w:spacing w:after="0" w:line="240" w:lineRule="auto"/>
+        <w:jc w:val="both"/>
+        <w:rPr>
+          <w:rFonts w:asciiTheme="majorHAnsi" w:eastAsia="BatangChe" w:hAnsiTheme="majorHAnsi"/>
+          <w:sz w:val="24"/>
+          <w:szCs w:val="24"/>
+        </w:rPr>
+      </w:pPr>
+      <w:r>
+        <w:rPr>
+          <w:rFonts w:asciiTheme="majorHAnsi" w:eastAsia="BatangChe" w:hAnsiTheme="majorHAnsi" w:cs="Batang-WinCharSetFFFF-H2"/>
+          <w:sz w:val="24"/>
+          <w:szCs w:val="24"/>
+        </w:rPr>
+        <w:t xml:space="preserve">Si precisa che la </w:t>
+      </w:r>
+      <w:r>
+        <w:rPr>
+          <w:rFonts w:asciiTheme="majorHAnsi" w:eastAsia="BatangChe" w:hAnsiTheme="majorHAnsi" w:cs="Batang-WinCharSetFFFF-H2"/>
+          <w:sz w:val="24"/>
+          <w:szCs w:val="24"/>
+        </w:rPr>
+        <w:t xml:space="preserve">presente </w:t>
+      </w:r>
+      <w:r>
+        <w:rPr>
+          <w:rFonts w:asciiTheme="majorHAnsi" w:eastAsia="BatangChe" w:hAnsiTheme="majorHAnsi" w:cs="Batang-WinCharSetFFFF-H2"/>
+          <w:sz w:val="24"/>
+          <w:szCs w:val="24"/>
+        </w:rPr>
+        <w:t>richiesta non consiste in un</w:t>
+      </w:r>
+      <w:r>
+        <w:rPr>
+          <w:rFonts w:asciiTheme="majorHAnsi" w:eastAsia="BatangChe" w:hAnsiTheme="majorHAnsi" w:cs="Batang-WinCharSetFFFF-H2"/>
+          <w:sz w:val="24"/>
+          <w:szCs w:val="24"/>
+        </w:rPr>
+        <w:t>a rielaborazione di dati</w:t>
+      </w:r>
+      <w:r>
+        <w:rPr>
+          <w:rFonts w:asciiTheme="majorHAnsi" w:eastAsia="BatangChe" w:hAnsiTheme="majorHAnsi" w:cs="Batang-WinCharSetFFFF-H2"/>
+          <w:sz w:val="24"/>
+          <w:szCs w:val="24"/>
+        </w:rPr>
+        <w:t xml:space="preserve"> ma semplicemente in una estrazione di dati già in possesso dell’amministrazione comunale. Le eventuali elaborazioni ai fini dell’oscuramento dei dati funzionali a rendere possibile l’accesso sono </w:t>
+      </w:r>
+      <w:r>
+        <w:rPr>
+          <w:rFonts w:asciiTheme="majorHAnsi" w:eastAsia="BatangChe" w:hAnsiTheme="majorHAnsi" w:cs="Batang-WinCharSetFFFF-H2"/>
+          <w:sz w:val="24"/>
+          <w:szCs w:val="24"/>
+        </w:rPr>
+        <w:t>ammissibili</w:t>
+      </w:r>
+      <w:r>
+        <w:rPr>
+          <w:rFonts w:asciiTheme="majorHAnsi" w:eastAsia="BatangChe" w:hAnsiTheme="majorHAnsi" w:cs="Batang-WinCharSetFFFF-H2"/>
+          <w:sz w:val="24"/>
+          <w:szCs w:val="24"/>
+        </w:rPr>
+        <w:t xml:space="preserve"> (cfr. art.5 comma 4 DLgs.33/2013 e cap. 4.2 Li</w:t>
+      </w:r>
+      <w:r>
+        <w:rPr>
+          <w:rFonts w:asciiTheme="majorHAnsi" w:eastAsia="BatangChe" w:hAnsiTheme="majorHAnsi" w:cs="Batang-WinCharSetFFFF-H2"/>
+          <w:sz w:val="24"/>
+          <w:szCs w:val="24"/>
+        </w:rPr>
+        <w:t>nee Guida ANAC – del.1309/2016) dandone specifica motivazione.</w:t>
+      </w:r>
+    </w:p>
+    <w:p>
+      <w:pPr>
+        <w:autoSpaceDE w:val="0"/>
+        <w:autoSpaceDN w:val="0"/>
+        <w:adjustRightInd w:val="0"/>
+        <w:spacing w:after="0" w:line="240" w:lineRule="auto"/>
+        <w:jc w:val="both"/>
+        <w:rPr>
+          <w:rFonts w:asciiTheme="majorHAnsi" w:eastAsia="BatangChe" w:hAnsiTheme="majorHAnsi" w:cs="Batang-WinCharSetFFFF-H2"/>
+          <w:sz w:val="24"/>
+          <w:szCs w:val="24"/>
+        </w:rPr>
+      </w:pPr>
+    </w:p>
+    <w:p>
+      <w:pPr>
+        <w:autoSpaceDE w:val="0"/>
+        <w:autoSpaceDN w:val="0"/>
+        <w:adjustRightInd w:val="0"/>
+        <w:spacing w:after="0" w:line="240" w:lineRule="auto"/>
+        <w:jc w:val="both"/>
+        <w:rPr>
+          <w:rFonts w:asciiTheme="majorHAnsi" w:eastAsia="BatangChe" w:hAnsiTheme="majorHAnsi" w:cs="Batang-WinCharSetFFFF-H2"/>
+          <w:sz w:val="24"/>
+          <w:szCs w:val="24"/>
+        </w:rPr>
+      </w:pPr>
+      <w:r>
+        <w:rPr>
+          <w:rFonts w:asciiTheme="majorHAnsi" w:eastAsia="BatangChe" w:hAnsiTheme="majorHAnsi" w:cs="Batang-WinCharSetFFFF-H2"/>
+          <w:sz w:val="24"/>
+          <w:szCs w:val="24"/>
+        </w:rPr>
+        <w:t>Si chiede inoltre di avere</w:t>
+      </w:r>
+      <w:r>
+        <w:rPr>
+          <w:rFonts w:asciiTheme="majorHAnsi" w:eastAsia="BatangChe" w:hAnsiTheme="majorHAnsi" w:cs="Batang-WinCharSetFFFF-H2"/>
+          <w:sz w:val="24"/>
+          <w:szCs w:val="24"/>
+        </w:rPr>
+        <w:t>,</w:t>
+      </w:r>
+      <w:r>
+        <w:rPr>
+          <w:rFonts w:asciiTheme="majorHAnsi" w:eastAsia="BatangChe" w:hAnsiTheme="majorHAnsi" w:cs="Batang-WinCharSetFFFF-H2"/>
+          <w:sz w:val="24"/>
+          <w:szCs w:val="24"/>
+        </w:rPr>
+        <w:t xml:space="preserve"> relativamente all’esercizio sopra specificato:</w:t>
+      </w:r>
+    </w:p>
+    <w:p>
+      <w:pPr>
+        <w:autoSpaceDE w:val="0"/>
+        <w:autoSpaceDN w:val="0"/>
+        <w:adjustRightInd w:val="0"/>
+        <w:spacing w:after="0" w:line="240" w:lineRule="auto"/>
+        <w:jc w:val="both"/>
+        <w:rPr>
+          <w:rFonts w:asciiTheme="majorHAnsi" w:eastAsia="BatangChe" w:hAnsiTheme="majorHAnsi" w:cs="Batang-WinCharSetFFFF-H2"/>
+          <w:sz w:val="24"/>
+          <w:szCs w:val="24"/>
+        </w:rPr>
+      </w:pPr>
     </w:p>
     <w:p>
       <w:pPr>
@@ -2463,7 +2982,23 @@
           <w:sz w:val="24"/>
           <w:szCs w:val="24"/>
         </w:rPr>
-        <w:t xml:space="preserve">i file in formato XBLR </w:t>
+        <w:t>i file in formato XB</w:t>
+      </w:r>
+      <w:r>
+        <w:rPr>
+          <w:rFonts w:asciiTheme="majorHAnsi" w:eastAsia="BatangChe" w:hAnsiTheme="majorHAnsi" w:cs="Batang-WinCharSetFFFF-H2"/>
+          <w:sz w:val="24"/>
+          <w:szCs w:val="24"/>
+        </w:rPr>
+        <w:t>RL</w:t>
+      </w:r>
+      <w:r>
+        <w:rPr>
+          <w:rFonts w:asciiTheme="majorHAnsi" w:eastAsia="BatangChe" w:hAnsiTheme="majorHAnsi" w:cs="Batang-WinCharSetFFFF-H2"/>
+          <w:sz w:val="24"/>
+          <w:szCs w:val="24"/>
+        </w:rPr>
+        <w:t xml:space="preserve"> </w:t>
       </w:r>
       <w:r>
         <w:rPr>
@@ -2479,74 +3014,181 @@
           <w:sz w:val="24"/>
           <w:szCs w:val="24"/>
         </w:rPr>
-        <w:t xml:space="preserve"> DM 12 Maggio 2016</w:t>
-      </w:r>
-    </w:p>
-    <w:p>
-      <w:pPr>
-        <w:autoSpaceDE w:val="0"/>
-        <w:autoSpaceDN w:val="0"/>
-        <w:adjustRightInd w:val="0"/>
-        <w:spacing w:after="0" w:line="240" w:lineRule="auto"/>
-        <w:jc w:val="both"/>
-        <w:rPr>
-          <w:rFonts w:asciiTheme="majorHAnsi" w:eastAsia="BatangChe" w:hAnsiTheme="majorHAnsi" w:cs="Batang-WinCharSetFFFF-H2"/>
-          <w:sz w:val="24"/>
-          <w:szCs w:val="24"/>
-        </w:rPr>
-      </w:pPr>
-    </w:p>
-    <w:p>
-      <w:pPr>
-        <w:autoSpaceDE w:val="0"/>
-        <w:autoSpaceDN w:val="0"/>
-        <w:adjustRightInd w:val="0"/>
-        <w:spacing w:after="0" w:line="240" w:lineRule="auto"/>
-        <w:jc w:val="both"/>
-        <w:rPr>
-          <w:rFonts w:asciiTheme="majorHAnsi" w:eastAsia="BatangChe" w:hAnsiTheme="majorHAnsi" w:cs="Batang-WinCharSetFFFF-H2"/>
-          <w:sz w:val="24"/>
-          <w:szCs w:val="24"/>
-        </w:rPr>
-      </w:pPr>
-      <w:r>
-        <w:rPr>
-          <w:rFonts w:asciiTheme="majorHAnsi" w:eastAsia="BatangChe" w:hAnsiTheme="majorHAnsi" w:cs="Batang-WinCharSetFFFF-H2"/>
-          <w:sz w:val="24"/>
-          <w:szCs w:val="24"/>
-        </w:rPr>
-        <w:t>Si chiede altresì di conoscere quali sono gli applicativi informatici, dettagliati di versione, utilizzati attualmente per la gestione/redazione del bilancio dell’ente.</w:t>
-      </w:r>
-    </w:p>
-    <w:p>
-      <w:pPr>
-        <w:autoSpaceDE w:val="0"/>
-        <w:autoSpaceDN w:val="0"/>
-        <w:adjustRightInd w:val="0"/>
-        <w:spacing w:after="0" w:line="240" w:lineRule="auto"/>
-        <w:jc w:val="both"/>
-        <w:rPr>
-          <w:rFonts w:asciiTheme="majorHAnsi" w:eastAsia="BatangChe" w:hAnsiTheme="majorHAnsi" w:cs="Batang-WinCharSetFFFF-H2"/>
-          <w:sz w:val="24"/>
-          <w:szCs w:val="24"/>
-        </w:rPr>
-      </w:pPr>
-      <w:r>
-        <w:rPr>
-          <w:rFonts w:asciiTheme="majorHAnsi" w:eastAsia="BatangChe" w:hAnsiTheme="majorHAnsi" w:cs="Batang-WinCharSetFFFF-H2"/>
-          <w:sz w:val="24"/>
-          <w:szCs w:val="24"/>
-        </w:rPr>
-        <w:lastRenderedPageBreak/>
-        <w:t>S</w:t>
-      </w:r>
-      <w:r>
-        <w:rPr>
-          <w:rFonts w:asciiTheme="majorHAnsi" w:eastAsia="BatangChe" w:hAnsiTheme="majorHAnsi" w:cs="Batang-WinCharSetFFFF-H2"/>
-          <w:sz w:val="24"/>
-          <w:szCs w:val="24"/>
-        </w:rPr>
-        <w:t>i resta in attesa di conoscere, ai sensi dell’art.8, comma 2 lett. c della L. n. 241/90, il nominativo del responsabile del procedimento di accesso avviato con la presente istanza.</w:t>
+        <w:t xml:space="preserve"> D</w:t>
+      </w:r>
+      <w:r>
+        <w:rPr>
+          <w:rFonts w:asciiTheme="majorHAnsi" w:eastAsia="BatangChe" w:hAnsiTheme="majorHAnsi" w:cs="Batang-WinCharSetFFFF-H2"/>
+          <w:sz w:val="24"/>
+          <w:szCs w:val="24"/>
+        </w:rPr>
+        <w:t>.</w:t>
+      </w:r>
+      <w:r>
+        <w:rPr>
+          <w:rFonts w:asciiTheme="majorHAnsi" w:eastAsia="BatangChe" w:hAnsiTheme="majorHAnsi" w:cs="Batang-WinCharSetFFFF-H2"/>
+          <w:sz w:val="24"/>
+          <w:szCs w:val="24"/>
+        </w:rPr>
+        <w:t>M</w:t>
+      </w:r>
+      <w:r>
+        <w:rPr>
+          <w:rFonts w:asciiTheme="majorHAnsi" w:eastAsia="BatangChe" w:hAnsiTheme="majorHAnsi" w:cs="Batang-WinCharSetFFFF-H2"/>
+          <w:sz w:val="24"/>
+          <w:szCs w:val="24"/>
+        </w:rPr>
+        <w:t>.</w:t>
+      </w:r>
+      <w:r>
+        <w:rPr>
+          <w:rFonts w:asciiTheme="majorHAnsi" w:eastAsia="BatangChe" w:hAnsiTheme="majorHAnsi" w:cs="Batang-WinCharSetFFFF-H2"/>
+          <w:sz w:val="24"/>
+          <w:szCs w:val="24"/>
+        </w:rPr>
+        <w:t xml:space="preserve"> 12 Maggio 2016</w:t>
+      </w:r>
+    </w:p>
+    <w:p>
+      <w:pPr>
+        <w:autoSpaceDE w:val="0"/>
+        <w:autoSpaceDN w:val="0"/>
+        <w:adjustRightInd w:val="0"/>
+        <w:spacing w:after="0" w:line="240" w:lineRule="auto"/>
+        <w:jc w:val="both"/>
+        <w:rPr>
+          <w:rFonts w:asciiTheme="majorHAnsi" w:eastAsia="BatangChe" w:hAnsiTheme="majorHAnsi" w:cs="Batang-WinCharSetFFFF-H2"/>
+          <w:sz w:val="24"/>
+          <w:szCs w:val="24"/>
+        </w:rPr>
+      </w:pPr>
+    </w:p>
+    <w:p>
+      <w:pPr>
+        <w:autoSpaceDE w:val="0"/>
+        <w:autoSpaceDN w:val="0"/>
+        <w:adjustRightInd w:val="0"/>
+        <w:spacing w:after="0" w:line="240" w:lineRule="auto"/>
+        <w:jc w:val="both"/>
+        <w:rPr>
+          <w:rFonts w:asciiTheme="majorHAnsi" w:eastAsia="BatangChe" w:hAnsiTheme="majorHAnsi" w:cs="Batang-WinCharSetFFFF-H2"/>
+          <w:sz w:val="24"/>
+          <w:szCs w:val="24"/>
+        </w:rPr>
+      </w:pPr>
+      <w:r>
+        <w:rPr>
+          <w:rFonts w:asciiTheme="majorHAnsi" w:eastAsia="BatangChe" w:hAnsiTheme="majorHAnsi" w:cs="Batang-WinCharSetFFFF-H2"/>
+          <w:sz w:val="24"/>
+          <w:szCs w:val="24"/>
+        </w:rPr>
+        <w:t>Si chiede altresì di conoscere quali sono gli applicativi informatici, dettagliati di versione, utilizzati attualmen</w:t>
+      </w:r>
+      <w:r>
+        <w:rPr>
+          <w:rFonts w:asciiTheme="majorHAnsi" w:eastAsia="BatangChe" w:hAnsiTheme="majorHAnsi" w:cs="Batang-WinCharSetFFFF-H2"/>
+          <w:sz w:val="24"/>
+          <w:szCs w:val="24"/>
+        </w:rPr>
+        <w:t>te per la gestione finanziaria dell’ente</w:t>
+      </w:r>
+      <w:r>
+        <w:rPr>
+          <w:rFonts w:asciiTheme="majorHAnsi" w:eastAsia="BatangChe" w:hAnsiTheme="majorHAnsi" w:cs="Batang-WinCharSetFFFF-H2"/>
+          <w:sz w:val="24"/>
+          <w:szCs w:val="24"/>
+        </w:rPr>
+        <w:t>.</w:t>
+      </w:r>
+    </w:p>
+    <w:p>
+      <w:pPr>
+        <w:autoSpaceDE w:val="0"/>
+        <w:autoSpaceDN w:val="0"/>
+        <w:adjustRightInd w:val="0"/>
+        <w:spacing w:after="0" w:line="240" w:lineRule="auto"/>
+        <w:jc w:val="both"/>
+        <w:rPr>
+          <w:rFonts w:asciiTheme="majorHAnsi" w:eastAsia="BatangChe" w:hAnsiTheme="majorHAnsi" w:cs="Batang-WinCharSetFFFF-H2"/>
+          <w:sz w:val="24"/>
+          <w:szCs w:val="24"/>
+        </w:rPr>
+      </w:pPr>
+    </w:p>
+    <w:p>
+      <w:pPr>
+        <w:autoSpaceDE w:val="0"/>
+        <w:autoSpaceDN w:val="0"/>
+        <w:adjustRightInd w:val="0"/>
+        <w:spacing w:after="0" w:line="240" w:lineRule="auto"/>
+        <w:jc w:val="both"/>
+        <w:rPr>
+          <w:rFonts w:asciiTheme="majorHAnsi" w:eastAsia="BatangChe" w:hAnsiTheme="majorHAnsi" w:cs="Batang-WinCharSetFFFF-H2"/>
+          <w:sz w:val="24"/>
+          <w:szCs w:val="24"/>
+        </w:rPr>
+      </w:pPr>
+      <w:r>
+        <w:rPr>
+          <w:rFonts w:asciiTheme="majorHAnsi" w:eastAsia="BatangChe" w:hAnsiTheme="majorHAnsi" w:cs="Batang-WinCharSetFFFF-H2"/>
+          <w:sz w:val="24"/>
+          <w:szCs w:val="24"/>
+        </w:rPr>
+        <w:t xml:space="preserve">Il richiedente specifica di voler ricevere risposta per via telematica al seguente indirizzo di posta elettronica </w:t>
+      </w:r>
+      <w:proofErr w:type="spellStart"/>
+      <w:r>
+        <w:rPr>
+          <w:rFonts w:asciiTheme="majorHAnsi" w:eastAsia="BatangChe" w:hAnsiTheme="majorHAnsi" w:cs="Batang-WinCharSetFFFF-H2"/>
+          <w:sz w:val="24"/>
+          <w:szCs w:val="24"/>
+        </w:rPr>
+        <w:t>……………………………………………………………………</w:t>
+      </w:r>
+      <w:proofErr w:type="spellEnd"/>
+    </w:p>
+    <w:p>
+      <w:pPr>
+        <w:autoSpaceDE w:val="0"/>
+        <w:autoSpaceDN w:val="0"/>
+        <w:adjustRightInd w:val="0"/>
+        <w:spacing w:after="0" w:line="240" w:lineRule="auto"/>
+        <w:jc w:val="both"/>
+        <w:rPr>
+          <w:rFonts w:asciiTheme="majorHAnsi" w:eastAsia="BatangChe" w:hAnsiTheme="majorHAnsi" w:cs="Batang-WinCharSetFFFF-H2"/>
+          <w:sz w:val="24"/>
+          <w:szCs w:val="24"/>
+        </w:rPr>
+      </w:pPr>
+    </w:p>
+    <w:p>
+      <w:pPr>
+        <w:autoSpaceDE w:val="0"/>
+        <w:autoSpaceDN w:val="0"/>
+        <w:adjustRightInd w:val="0"/>
+        <w:spacing w:after="0" w:line="240" w:lineRule="auto"/>
+        <w:jc w:val="both"/>
+        <w:rPr>
+          <w:rFonts w:asciiTheme="majorHAnsi" w:eastAsia="BatangChe" w:hAnsiTheme="majorHAnsi" w:cs="Batang-WinCharSetFFFF-H2"/>
+          <w:sz w:val="24"/>
+          <w:szCs w:val="24"/>
+        </w:rPr>
+      </w:pPr>
+      <w:r>
+        <w:rPr>
+          <w:rFonts w:asciiTheme="majorHAnsi" w:eastAsia="BatangChe" w:hAnsiTheme="majorHAnsi" w:cs="Batang-WinCharSetFFFF-H2"/>
+          <w:sz w:val="24"/>
+          <w:szCs w:val="24"/>
+        </w:rPr>
+        <w:t>Ai sensi dell’art. 18-bis, comma 1, Legge n. 241/1990 si resta in attesa del rilascio tempestivo della ricevuta che attesti l’avvenuta presentazione dell’istanza completa di tutti i contenuti</w:t>
+      </w:r>
+      <w:r>
+        <w:rPr>
+          <w:rFonts w:asciiTheme="majorHAnsi" w:eastAsia="BatangChe" w:hAnsiTheme="majorHAnsi" w:cs="Batang-WinCharSetFFFF-H2"/>
+          <w:sz w:val="24"/>
+          <w:szCs w:val="24"/>
+        </w:rPr>
+        <w:t>.</w:t>
       </w:r>
     </w:p>
     <w:p>
@@ -2672,6 +3314,14 @@
           <w:szCs w:val="24"/>
         </w:rPr>
         <w:t>……………………</w:t>
+      </w:r>
+      <w:r>
+        <w:rPr>
+          <w:rFonts w:asciiTheme="majorHAnsi" w:eastAsia="BatangChe" w:hAnsiTheme="majorHAnsi" w:cs="Batang-WinCharSetFFFF-H2"/>
+          <w:sz w:val="24"/>
+          <w:szCs w:val="24"/>
+        </w:rPr>
+        <w:t>……………</w:t>
       </w:r>
       <w:proofErr w:type="spellEnd"/>
       <w:r>
@@ -3260,6 +3910,84 @@
     </w:lvl>
   </w:abstractNum>
   <w:abstractNum w:abstractNumId="5">
+    <w:nsid w:val="3C401945"/>
+    <w:multiLevelType w:val="multilevel"/>
+    <w:tmpl w:val="4F829DB2"/>
+    <w:styleLink w:val="WWNum14"/>
+    <w:lvl w:ilvl="0">
+      <w:numFmt w:val="bullet"/>
+      <w:lvlText w:val=""/>
+      <w:lvlJc w:val="left"/>
+      <w:rPr>
+        <w:rFonts w:ascii="Symbol" w:hAnsi="Symbol"/>
+      </w:rPr>
+    </w:lvl>
+    <w:lvl w:ilvl="1">
+      <w:numFmt w:val="bullet"/>
+      <w:lvlText w:val="o"/>
+      <w:lvlJc w:val="left"/>
+      <w:rPr>
+        <w:rFonts w:ascii="Courier New" w:hAnsi="Courier New" w:cs="Courier New"/>
+      </w:rPr>
+    </w:lvl>
+    <w:lvl w:ilvl="2">
+      <w:numFmt w:val="bullet"/>
+      <w:lvlText w:val=""/>
+      <w:lvlJc w:val="left"/>
+      <w:rPr>
+        <w:rFonts w:ascii="Wingdings" w:hAnsi="Wingdings"/>
+      </w:rPr>
+    </w:lvl>
+    <w:lvl w:ilvl="3">
+      <w:numFmt w:val="bullet"/>
+      <w:lvlText w:val=""/>
+      <w:lvlJc w:val="left"/>
+      <w:rPr>
+        <w:rFonts w:ascii="Symbol" w:hAnsi="Symbol"/>
+      </w:rPr>
+    </w:lvl>
+    <w:lvl w:ilvl="4">
+      <w:numFmt w:val="bullet"/>
+      <w:lvlText w:val="o"/>
+      <w:lvlJc w:val="left"/>
+      <w:rPr>
+        <w:rFonts w:ascii="Courier New" w:hAnsi="Courier New" w:cs="Courier New"/>
+      </w:rPr>
+    </w:lvl>
+    <w:lvl w:ilvl="5">
+      <w:numFmt w:val="bullet"/>
+      <w:lvlText w:val=""/>
+      <w:lvlJc w:val="left"/>
+      <w:rPr>
+        <w:rFonts w:ascii="Wingdings" w:hAnsi="Wingdings"/>
+      </w:rPr>
+    </w:lvl>
+    <w:lvl w:ilvl="6">
+      <w:numFmt w:val="bullet"/>
+      <w:lvlText w:val=""/>
+      <w:lvlJc w:val="left"/>
+      <w:rPr>
+        <w:rFonts w:ascii="Symbol" w:hAnsi="Symbol"/>
+      </w:rPr>
+    </w:lvl>
+    <w:lvl w:ilvl="7">
+      <w:numFmt w:val="bullet"/>
+      <w:lvlText w:val="o"/>
+      <w:lvlJc w:val="left"/>
+      <w:rPr>
+        <w:rFonts w:ascii="Courier New" w:hAnsi="Courier New" w:cs="Courier New"/>
+      </w:rPr>
+    </w:lvl>
+    <w:lvl w:ilvl="8">
+      <w:numFmt w:val="bullet"/>
+      <w:lvlText w:val=""/>
+      <w:lvlJc w:val="left"/>
+      <w:rPr>
+        <w:rFonts w:ascii="Wingdings" w:hAnsi="Wingdings"/>
+      </w:rPr>
+    </w:lvl>
+  </w:abstractNum>
+  <w:abstractNum w:abstractNumId="6">
     <w:nsid w:val="49E8158E"/>
     <w:multiLevelType w:val="hybridMultilevel"/>
     <w:tmpl w:val="519E8178"/>
@@ -3372,7 +4100,7 @@
       </w:rPr>
     </w:lvl>
   </w:abstractNum>
-  <w:abstractNum w:abstractNumId="6">
+  <w:abstractNum w:abstractNumId="7">
     <w:nsid w:val="58FB670C"/>
     <w:multiLevelType w:val="hybridMultilevel"/>
     <w:tmpl w:val="ED1626C8"/>
@@ -3485,7 +4213,7 @@
       </w:rPr>
     </w:lvl>
   </w:abstractNum>
-  <w:abstractNum w:abstractNumId="7">
+  <w:abstractNum w:abstractNumId="8">
     <w:nsid w:val="61990829"/>
     <w:multiLevelType w:val="hybridMultilevel"/>
     <w:tmpl w:val="58E4AE02"/>
@@ -3598,7 +4326,7 @@
       </w:rPr>
     </w:lvl>
   </w:abstractNum>
-  <w:abstractNum w:abstractNumId="8">
+  <w:abstractNum w:abstractNumId="9">
     <w:nsid w:val="6D233236"/>
     <w:multiLevelType w:val="hybridMultilevel"/>
     <w:tmpl w:val="0F9644B6"/>
@@ -3614,7 +4342,7 @@
         <w:rFonts w:ascii="Symbol" w:hAnsi="Symbol" w:hint="default"/>
       </w:rPr>
     </w:lvl>
-    <w:lvl w:ilvl="1" w:tplc="04100003" w:tentative="1">
+    <w:lvl w:ilvl="1" w:tplc="04100003">
       <w:start w:val="1"/>
       <w:numFmt w:val="bullet"/>
       <w:lvlText w:val="o"/>
@@ -3711,7 +4439,7 @@
       </w:rPr>
     </w:lvl>
   </w:abstractNum>
-  <w:abstractNum w:abstractNumId="9">
+  <w:abstractNum w:abstractNumId="10">
     <w:nsid w:val="6DB744D7"/>
     <w:multiLevelType w:val="hybridMultilevel"/>
     <w:tmpl w:val="81E0ED66"/>
@@ -3823,7 +4551,7 @@
       </w:rPr>
     </w:lvl>
   </w:abstractNum>
-  <w:abstractNum w:abstractNumId="10">
+  <w:abstractNum w:abstractNumId="11">
     <w:nsid w:val="7AAF675B"/>
     <w:multiLevelType w:val="hybridMultilevel"/>
     <w:tmpl w:val="CEE6D744"/>
@@ -3936,7 +4664,7 @@
       </w:rPr>
     </w:lvl>
   </w:abstractNum>
-  <w:abstractNum w:abstractNumId="11">
+  <w:abstractNum w:abstractNumId="12">
     <w:nsid w:val="7BF413A4"/>
     <w:multiLevelType w:val="hybridMultilevel"/>
     <w:tmpl w:val="75ACDDF8"/>
@@ -4050,7 +4778,7 @@
     </w:lvl>
   </w:abstractNum>
   <w:num w:numId="1">
-    <w:abstractNumId w:val="9"/>
+    <w:abstractNumId w:val="10"/>
   </w:num>
   <w:num w:numId="2">
     <w:abstractNumId w:val="2"/>
@@ -4065,25 +4793,28 @@
     <w:abstractNumId w:val="3"/>
   </w:num>
   <w:num w:numId="6">
+    <w:abstractNumId w:val="12"/>
+  </w:num>
+  <w:num w:numId="7">
+    <w:abstractNumId w:val="7"/>
+  </w:num>
+  <w:num w:numId="8">
     <w:abstractNumId w:val="11"/>
   </w:num>
-  <w:num w:numId="7">
+  <w:num w:numId="9">
+    <w:abstractNumId w:val="9"/>
+  </w:num>
+  <w:num w:numId="10">
     <w:abstractNumId w:val="6"/>
   </w:num>
-  <w:num w:numId="8">
-    <w:abstractNumId w:val="10"/>
-  </w:num>
-  <w:num w:numId="9">
+  <w:num w:numId="11">
     <w:abstractNumId w:val="8"/>
-  </w:num>
-  <w:num w:numId="10">
-    <w:abstractNumId w:val="5"/>
-  </w:num>
-  <w:num w:numId="11">
-    <w:abstractNumId w:val="7"/>
   </w:num>
   <w:num w:numId="12">
     <w:abstractNumId w:val="1"/>
+  </w:num>
+  <w:num w:numId="13">
+    <w:abstractNumId w:val="5"/>
   </w:num>
 </w:numbering>
 </file>
@@ -4155,7 +4886,7 @@
     <w:lsdException w:name="Medium Shading 2 Accent 1" w:semiHidden="0" w:uiPriority="64" w:unhideWhenUsed="0"/>
     <w:lsdException w:name="Medium List 1 Accent 1" w:semiHidden="0" w:uiPriority="65" w:unhideWhenUsed="0"/>
     <w:lsdException w:name="Revision" w:unhideWhenUsed="0"/>
-    <w:lsdException w:name="List Paragraph" w:semiHidden="0" w:uiPriority="34" w:unhideWhenUsed="0" w:qFormat="1"/>
+    <w:lsdException w:name="List Paragraph" w:semiHidden="0" w:uiPriority="0" w:unhideWhenUsed="0" w:qFormat="1"/>
     <w:lsdException w:name="Quote" w:semiHidden="0" w:uiPriority="29" w:unhideWhenUsed="0" w:qFormat="1"/>
     <w:lsdException w:name="Intense Quote" w:semiHidden="0" w:uiPriority="30" w:unhideWhenUsed="0" w:qFormat="1"/>
     <w:lsdException w:name="Medium List 2 Accent 1" w:semiHidden="0" w:uiPriority="66" w:unhideWhenUsed="0"/>
@@ -4326,12 +5057,21 @@
   <w:style w:type="paragraph" w:styleId="Paragrafoelenco">
     <w:name w:val="List Paragraph"/>
     <w:basedOn w:val="Normale"/>
-    <w:uiPriority w:val="34"/>
     <w:qFormat/>
     <w:rsid w:val="00D0201A"/>
     <w:pPr>
       <w:ind w:left="720"/>
       <w:contextualSpacing/>
+    </w:pPr>
+  </w:style>
+  <w:style w:type="numbering" w:customStyle="1" w:styleId="WWNum14">
+    <w:name w:val="WWNum14"/>
+    <w:basedOn w:val="Nessunelenco"/>
+    <w:rsid w:val="00EC06BC"/>
+    <w:pPr>
+      <w:numPr>
+        <w:numId w:val="13"/>
+      </w:numPr>
     </w:pPr>
   </w:style>
 </w:styles>

</xml_diff>